<commit_message>
add pages to list of presenters pdf
</commit_message>
<xml_diff>
--- a/raw-files/ICSEAS2017-list-of-presenters.docx
+++ b/raw-files/ICSEAS2017-list-of-presenters.docx
@@ -365,11 +365,10 @@
           <w:p>
             <w:pPr>
               <w:pStyle w:val="TABLECONTENT"/>
-              <w:rPr>
-                <w:sz w:val="20"/>
-                <w:szCs w:val="20"/>
-              </w:rPr>
-            </w:pPr>
+            </w:pPr>
+            <w:r>
+              <w:t>Page 66</w:t>
+            </w:r>
           </w:p>
         </w:tc>
       </w:tr>
@@ -456,11 +455,10 @@
           <w:p>
             <w:pPr>
               <w:pStyle w:val="TABLECONTENT"/>
-              <w:rPr>
-                <w:rFonts w:ascii="Calibri" w:hAnsi="Calibri"/>
-                <w:color w:val="000000"/>
-              </w:rPr>
-            </w:pPr>
+            </w:pPr>
+            <w:r>
+              <w:t>Page 67</w:t>
+            </w:r>
           </w:p>
         </w:tc>
       </w:tr>
@@ -602,7 +600,7 @@
                 <w:color w:val="FFFFFF" w:themeColor="background1"/>
                 <w:lang w:val="en-US"/>
               </w:rPr>
-              <w:t>INVITED</w:t>
+              <w:t>PARALLEL</w:t>
             </w:r>
             <w:r>
               <w:rPr>
@@ -806,8 +804,17 @@
               <w:rPr>
                 <w:rFonts w:ascii="Calibri" w:hAnsi="Calibri"/>
                 <w:color w:val="000000"/>
+                <w:lang w:val="en-US"/>
               </w:rPr>
             </w:pPr>
+            <w:r>
+              <w:rPr>
+                <w:rFonts w:ascii="Calibri" w:hAnsi="Calibri"/>
+                <w:color w:val="000000"/>
+                <w:lang w:val="en-US"/>
+              </w:rPr>
+              <w:t>Page 71</w:t>
+            </w:r>
           </w:p>
         </w:tc>
       </w:tr>
@@ -986,8 +993,17 @@
               <w:rPr>
                 <w:rFonts w:ascii="Calibri" w:hAnsi="Calibri"/>
                 <w:color w:val="000000"/>
+                <w:lang w:val="en-US"/>
               </w:rPr>
             </w:pPr>
+            <w:r>
+              <w:rPr>
+                <w:rFonts w:ascii="Calibri" w:hAnsi="Calibri"/>
+                <w:color w:val="000000"/>
+                <w:lang w:val="en-US"/>
+              </w:rPr>
+              <w:t>Page 70</w:t>
+            </w:r>
           </w:p>
         </w:tc>
       </w:tr>
@@ -1256,8 +1272,17 @@
               <w:rPr>
                 <w:rFonts w:ascii="Calibri" w:hAnsi="Calibri"/>
                 <w:color w:val="000000"/>
+                <w:lang w:val="en-US"/>
               </w:rPr>
             </w:pPr>
+            <w:r>
+              <w:rPr>
+                <w:rFonts w:ascii="Calibri" w:hAnsi="Calibri"/>
+                <w:color w:val="000000"/>
+                <w:lang w:val="en-US"/>
+              </w:rPr>
+              <w:t>Page 68</w:t>
+            </w:r>
           </w:p>
         </w:tc>
       </w:tr>
@@ -1364,8 +1389,17 @@
               <w:rPr>
                 <w:rFonts w:ascii="Calibri" w:hAnsi="Calibri"/>
                 <w:color w:val="000000"/>
+                <w:lang w:val="en-US"/>
               </w:rPr>
             </w:pPr>
+            <w:r>
+              <w:rPr>
+                <w:rFonts w:ascii="Calibri" w:hAnsi="Calibri"/>
+                <w:color w:val="000000"/>
+                <w:lang w:val="en-US"/>
+              </w:rPr>
+              <w:t>Page 69</w:t>
+            </w:r>
           </w:p>
         </w:tc>
       </w:tr>
@@ -1467,6 +1501,8 @@
             <w:pPr>
               <w:pStyle w:val="TABLECONTENT"/>
             </w:pPr>
+            <w:bookmarkStart w:id="0" w:name="_GoBack"/>
+            <w:bookmarkEnd w:id="0"/>
             <w:r>
               <w:t>Magnolia</w:t>
             </w:r>
@@ -1501,11 +1537,10 @@
           <w:p>
             <w:pPr>
               <w:pStyle w:val="TABLECONTENT"/>
-              <w:rPr>
-                <w:rFonts w:ascii="Calibri" w:hAnsi="Calibri"/>
-                <w:color w:val="000000"/>
-              </w:rPr>
-            </w:pPr>
+            </w:pPr>
+            <w:r>
+              <w:t>Page 230</w:t>
+            </w:r>
           </w:p>
         </w:tc>
       </w:tr>
@@ -1518,7 +1553,7 @@
             <w:tcW w:w="3510" w:type="dxa"/>
             <w:tcBorders>
               <w:top w:val="nil"/>
-              <w:bottom w:val="nil"/>
+              <w:bottom w:val="single" w:sz="8" w:space="0" w:color="A6A6A6" w:themeColor="background1" w:themeShade="A6"/>
             </w:tcBorders>
             <w:vAlign w:val="center"/>
           </w:tcPr>
@@ -1536,7 +1571,7 @@
             <w:tcW w:w="709" w:type="dxa"/>
             <w:tcBorders>
               <w:top w:val="nil"/>
-              <w:bottom w:val="nil"/>
+              <w:bottom w:val="single" w:sz="8" w:space="0" w:color="A6A6A6" w:themeColor="background1" w:themeShade="A6"/>
             </w:tcBorders>
             <w:vAlign w:val="center"/>
           </w:tcPr>
@@ -1554,7 +1589,7 @@
             <w:tcW w:w="1149" w:type="dxa"/>
             <w:tcBorders>
               <w:top w:val="nil"/>
-              <w:bottom w:val="nil"/>
+              <w:bottom w:val="single" w:sz="8" w:space="0" w:color="A6A6A6" w:themeColor="background1" w:themeShade="A6"/>
             </w:tcBorders>
           </w:tcPr>
           <w:p>
@@ -1568,7 +1603,7 @@
             <w:tcW w:w="2126" w:type="dxa"/>
             <w:tcBorders>
               <w:top w:val="nil"/>
-              <w:bottom w:val="nil"/>
+              <w:bottom w:val="single" w:sz="8" w:space="0" w:color="A6A6A6" w:themeColor="background1" w:themeShade="A6"/>
             </w:tcBorders>
             <w:vAlign w:val="center"/>
           </w:tcPr>
@@ -1586,7 +1621,7 @@
             <w:tcW w:w="978" w:type="dxa"/>
             <w:tcBorders>
               <w:top w:val="nil"/>
-              <w:bottom w:val="nil"/>
+              <w:bottom w:val="single" w:sz="8" w:space="0" w:color="A6A6A6" w:themeColor="background1" w:themeShade="A6"/>
             </w:tcBorders>
             <w:vAlign w:val="center"/>
           </w:tcPr>
@@ -1604,7 +1639,7 @@
             <w:tcW w:w="1275" w:type="dxa"/>
             <w:tcBorders>
               <w:top w:val="nil"/>
-              <w:bottom w:val="nil"/>
+              <w:bottom w:val="single" w:sz="8" w:space="0" w:color="A6A6A6" w:themeColor="background1" w:themeShade="A6"/>
             </w:tcBorders>
             <w:shd w:val="clear" w:color="auto" w:fill="auto"/>
             <w:vAlign w:val="center"/>
@@ -1612,11 +1647,10 @@
           <w:p>
             <w:pPr>
               <w:pStyle w:val="TABLECONTENT"/>
-              <w:rPr>
-                <w:rFonts w:ascii="Calibri" w:hAnsi="Calibri"/>
-                <w:color w:val="000000"/>
-              </w:rPr>
-            </w:pPr>
+            </w:pPr>
+            <w:r>
+              <w:t>Page 191</w:t>
+            </w:r>
           </w:p>
         </w:tc>
       </w:tr>
@@ -1628,7 +1662,7 @@
           <w:tcPr>
             <w:tcW w:w="3510" w:type="dxa"/>
             <w:tcBorders>
-              <w:top w:val="nil"/>
+              <w:top w:val="single" w:sz="8" w:space="0" w:color="A6A6A6" w:themeColor="background1" w:themeShade="A6"/>
             </w:tcBorders>
             <w:vAlign w:val="center"/>
           </w:tcPr>
@@ -1645,7 +1679,7 @@
           <w:tcPr>
             <w:tcW w:w="709" w:type="dxa"/>
             <w:tcBorders>
-              <w:top w:val="nil"/>
+              <w:top w:val="single" w:sz="8" w:space="0" w:color="A6A6A6" w:themeColor="background1" w:themeShade="A6"/>
             </w:tcBorders>
             <w:vAlign w:val="center"/>
           </w:tcPr>
@@ -1662,7 +1696,7 @@
           <w:tcPr>
             <w:tcW w:w="1149" w:type="dxa"/>
             <w:tcBorders>
-              <w:top w:val="nil"/>
+              <w:top w:val="single" w:sz="8" w:space="0" w:color="A6A6A6" w:themeColor="background1" w:themeShade="A6"/>
             </w:tcBorders>
           </w:tcPr>
           <w:p>
@@ -1675,7 +1709,7 @@
           <w:tcPr>
             <w:tcW w:w="2126" w:type="dxa"/>
             <w:tcBorders>
-              <w:top w:val="nil"/>
+              <w:top w:val="single" w:sz="8" w:space="0" w:color="A6A6A6" w:themeColor="background1" w:themeShade="A6"/>
             </w:tcBorders>
             <w:vAlign w:val="center"/>
           </w:tcPr>
@@ -1692,7 +1726,7 @@
           <w:tcPr>
             <w:tcW w:w="978" w:type="dxa"/>
             <w:tcBorders>
-              <w:top w:val="nil"/>
+              <w:top w:val="single" w:sz="8" w:space="0" w:color="A6A6A6" w:themeColor="background1" w:themeShade="A6"/>
             </w:tcBorders>
             <w:vAlign w:val="center"/>
           </w:tcPr>
@@ -1709,7 +1743,7 @@
           <w:tcPr>
             <w:tcW w:w="1275" w:type="dxa"/>
             <w:tcBorders>
-              <w:top w:val="nil"/>
+              <w:top w:val="single" w:sz="8" w:space="0" w:color="A6A6A6" w:themeColor="background1" w:themeShade="A6"/>
             </w:tcBorders>
             <w:shd w:val="clear" w:color="auto" w:fill="auto"/>
             <w:vAlign w:val="center"/>
@@ -1717,11 +1751,10 @@
           <w:p>
             <w:pPr>
               <w:pStyle w:val="TABLECONTENT"/>
-              <w:rPr>
-                <w:rFonts w:ascii="Calibri" w:hAnsi="Calibri"/>
-                <w:color w:val="000000"/>
-              </w:rPr>
-            </w:pPr>
+            </w:pPr>
+            <w:r>
+              <w:t>Page 123</w:t>
+            </w:r>
           </w:p>
         </w:tc>
       </w:tr>
@@ -1822,11 +1855,10 @@
           <w:p>
             <w:pPr>
               <w:pStyle w:val="TABLECONTENT"/>
-              <w:rPr>
-                <w:rFonts w:ascii="Calibri" w:hAnsi="Calibri"/>
-                <w:color w:val="000000"/>
-              </w:rPr>
-            </w:pPr>
+            </w:pPr>
+            <w:r>
+              <w:t>Page 164</w:t>
+            </w:r>
           </w:p>
         </w:tc>
       </w:tr>
@@ -1927,11 +1959,10 @@
           <w:p>
             <w:pPr>
               <w:pStyle w:val="TABLECONTENT"/>
-              <w:rPr>
-                <w:rFonts w:ascii="Calibri" w:hAnsi="Calibri"/>
-                <w:color w:val="000000"/>
-              </w:rPr>
-            </w:pPr>
+            </w:pPr>
+            <w:r>
+              <w:t>Page 79</w:t>
+            </w:r>
           </w:p>
         </w:tc>
       </w:tr>
@@ -2032,11 +2063,10 @@
           <w:p>
             <w:pPr>
               <w:pStyle w:val="TABLECONTENT"/>
-              <w:rPr>
-                <w:rFonts w:ascii="Calibri" w:hAnsi="Calibri"/>
-                <w:color w:val="000000"/>
-              </w:rPr>
-            </w:pPr>
+            </w:pPr>
+            <w:r>
+              <w:t>Page 222</w:t>
+            </w:r>
           </w:p>
         </w:tc>
       </w:tr>
@@ -2137,11 +2167,10 @@
           <w:p>
             <w:pPr>
               <w:pStyle w:val="TABLECONTENT"/>
-              <w:rPr>
-                <w:rFonts w:ascii="Calibri" w:hAnsi="Calibri"/>
-                <w:color w:val="000000"/>
-              </w:rPr>
-            </w:pPr>
+            </w:pPr>
+            <w:r>
+              <w:t>Page 98</w:t>
+            </w:r>
           </w:p>
         </w:tc>
       </w:tr>
@@ -2242,11 +2271,10 @@
           <w:p>
             <w:pPr>
               <w:pStyle w:val="TABLECONTENT"/>
-              <w:rPr>
-                <w:rFonts w:ascii="Calibri" w:hAnsi="Calibri"/>
-                <w:color w:val="000000"/>
-              </w:rPr>
-            </w:pPr>
+            </w:pPr>
+            <w:r>
+              <w:t>Page 240</w:t>
+            </w:r>
           </w:p>
         </w:tc>
       </w:tr>
@@ -2347,11 +2375,10 @@
           <w:p>
             <w:pPr>
               <w:pStyle w:val="TABLECONTENT"/>
-              <w:rPr>
-                <w:rFonts w:ascii="Calibri" w:hAnsi="Calibri"/>
-                <w:color w:val="000000"/>
-              </w:rPr>
-            </w:pPr>
+            </w:pPr>
+            <w:r>
+              <w:t>Page 159</w:t>
+            </w:r>
           </w:p>
         </w:tc>
       </w:tr>
@@ -2452,11 +2479,10 @@
           <w:p>
             <w:pPr>
               <w:pStyle w:val="TABLECONTENT"/>
-              <w:rPr>
-                <w:rFonts w:ascii="Calibri" w:hAnsi="Calibri"/>
-                <w:color w:val="000000"/>
-              </w:rPr>
-            </w:pPr>
+            </w:pPr>
+            <w:r>
+              <w:t>Page 154</w:t>
+            </w:r>
           </w:p>
         </w:tc>
       </w:tr>
@@ -2658,13 +2684,9 @@
             <w:vAlign w:val="center"/>
           </w:tcPr>
           <w:p>
-            <w:pPr>
-              <w:pStyle w:val="TABLECONTENT"/>
-              <w:rPr>
-                <w:rFonts w:ascii="Calibri" w:hAnsi="Calibri"/>
-                <w:color w:val="000000"/>
-              </w:rPr>
-            </w:pPr>
+            <w:r>
+              <w:t>Page 199</w:t>
+            </w:r>
           </w:p>
         </w:tc>
       </w:tr>
@@ -2763,13 +2785,9 @@
             <w:vAlign w:val="center"/>
           </w:tcPr>
           <w:p>
-            <w:pPr>
-              <w:pStyle w:val="TABLECONTENT"/>
-              <w:rPr>
-                <w:rFonts w:ascii="Calibri" w:hAnsi="Calibri"/>
-                <w:color w:val="000000"/>
-              </w:rPr>
-            </w:pPr>
+            <w:r>
+              <w:t>Page 91</w:t>
+            </w:r>
           </w:p>
         </w:tc>
       </w:tr>
@@ -2868,13 +2886,9 @@
             <w:vAlign w:val="center"/>
           </w:tcPr>
           <w:p>
-            <w:pPr>
-              <w:pStyle w:val="TABLECONTENT"/>
-              <w:rPr>
-                <w:rFonts w:ascii="Calibri" w:hAnsi="Calibri"/>
-                <w:color w:val="000000"/>
-              </w:rPr>
-            </w:pPr>
+            <w:r>
+              <w:t>Page 165</w:t>
+            </w:r>
           </w:p>
         </w:tc>
       </w:tr>
@@ -2979,13 +2993,9 @@
             <w:vAlign w:val="center"/>
           </w:tcPr>
           <w:p>
-            <w:pPr>
-              <w:pStyle w:val="TABLECONTENT"/>
-              <w:rPr>
-                <w:rFonts w:ascii="Calibri" w:hAnsi="Calibri"/>
-                <w:color w:val="000000"/>
-              </w:rPr>
-            </w:pPr>
+            <w:r>
+              <w:t>Page 169</w:t>
+            </w:r>
           </w:p>
         </w:tc>
       </w:tr>
@@ -3084,13 +3094,9 @@
             <w:vAlign w:val="center"/>
           </w:tcPr>
           <w:p>
-            <w:pPr>
-              <w:pStyle w:val="TABLECONTENT"/>
-              <w:rPr>
-                <w:rFonts w:ascii="Calibri" w:hAnsi="Calibri"/>
-                <w:color w:val="000000"/>
-              </w:rPr>
-            </w:pPr>
+            <w:r>
+              <w:t>Page 237</w:t>
+            </w:r>
           </w:p>
         </w:tc>
       </w:tr>
@@ -3189,13 +3195,9 @@
             <w:vAlign w:val="center"/>
           </w:tcPr>
           <w:p>
-            <w:pPr>
-              <w:pStyle w:val="TABLECONTENT"/>
-              <w:rPr>
-                <w:rFonts w:ascii="Calibri" w:hAnsi="Calibri"/>
-                <w:color w:val="000000"/>
-              </w:rPr>
-            </w:pPr>
+            <w:r>
+              <w:t>Page 95</w:t>
+            </w:r>
           </w:p>
         </w:tc>
       </w:tr>
@@ -3300,13 +3302,9 @@
             <w:vAlign w:val="center"/>
           </w:tcPr>
           <w:p>
-            <w:pPr>
-              <w:pStyle w:val="TABLECONTENT"/>
-              <w:rPr>
-                <w:rFonts w:ascii="Calibri" w:hAnsi="Calibri"/>
-                <w:color w:val="000000"/>
-              </w:rPr>
-            </w:pPr>
+            <w:r>
+              <w:t>Page 151</w:t>
+            </w:r>
           </w:p>
         </w:tc>
       </w:tr>
@@ -3405,13 +3403,9 @@
             <w:vAlign w:val="center"/>
           </w:tcPr>
           <w:p>
-            <w:pPr>
-              <w:pStyle w:val="TABLECONTENT"/>
-              <w:rPr>
-                <w:rFonts w:ascii="Calibri" w:hAnsi="Calibri"/>
-                <w:color w:val="000000"/>
-              </w:rPr>
-            </w:pPr>
+            <w:r>
+              <w:t>Page 100</w:t>
+            </w:r>
           </w:p>
         </w:tc>
       </w:tr>
@@ -3516,13 +3510,9 @@
             <w:vAlign w:val="center"/>
           </w:tcPr>
           <w:p>
-            <w:pPr>
-              <w:pStyle w:val="TABLECONTENT"/>
-              <w:rPr>
-                <w:rFonts w:ascii="Calibri" w:hAnsi="Calibri"/>
-                <w:color w:val="000000"/>
-              </w:rPr>
-            </w:pPr>
+            <w:r>
+              <w:t>Page 121</w:t>
+            </w:r>
           </w:p>
         </w:tc>
       </w:tr>
@@ -3621,13 +3611,9 @@
             <w:vAlign w:val="center"/>
           </w:tcPr>
           <w:p>
-            <w:pPr>
-              <w:pStyle w:val="TABLECONTENT"/>
-              <w:rPr>
-                <w:rFonts w:ascii="Calibri" w:hAnsi="Calibri"/>
-                <w:color w:val="000000"/>
-              </w:rPr>
-            </w:pPr>
+            <w:r>
+              <w:t>Page 175</w:t>
+            </w:r>
           </w:p>
         </w:tc>
       </w:tr>
@@ -3726,13 +3712,9 @@
             <w:vAlign w:val="center"/>
           </w:tcPr>
           <w:p>
-            <w:pPr>
-              <w:pStyle w:val="TABLECONTENT"/>
-              <w:rPr>
-                <w:rFonts w:ascii="Calibri" w:hAnsi="Calibri"/>
-                <w:color w:val="000000"/>
-              </w:rPr>
-            </w:pPr>
+            <w:r>
+              <w:t>Page 167</w:t>
+            </w:r>
           </w:p>
         </w:tc>
       </w:tr>
@@ -3831,13 +3813,9 @@
             <w:vAlign w:val="center"/>
           </w:tcPr>
           <w:p>
-            <w:pPr>
-              <w:pStyle w:val="TABLECONTENT"/>
-              <w:rPr>
-                <w:rFonts w:ascii="Calibri" w:hAnsi="Calibri"/>
-                <w:color w:val="000000"/>
-              </w:rPr>
-            </w:pPr>
+            <w:r>
+              <w:t>Page 103</w:t>
+            </w:r>
           </w:p>
         </w:tc>
       </w:tr>
@@ -3936,13 +3914,9 @@
             <w:vAlign w:val="center"/>
           </w:tcPr>
           <w:p>
-            <w:pPr>
-              <w:pStyle w:val="TABLECONTENT"/>
-              <w:rPr>
-                <w:rFonts w:ascii="Calibri" w:hAnsi="Calibri"/>
-                <w:color w:val="000000"/>
-              </w:rPr>
-            </w:pPr>
+            <w:r>
+              <w:t>Page 223</w:t>
+            </w:r>
           </w:p>
         </w:tc>
       </w:tr>
@@ -4041,13 +4015,9 @@
             <w:vAlign w:val="center"/>
           </w:tcPr>
           <w:p>
-            <w:pPr>
-              <w:pStyle w:val="TABLECONTENT"/>
-              <w:rPr>
-                <w:rFonts w:ascii="Calibri" w:hAnsi="Calibri"/>
-                <w:color w:val="000000"/>
-              </w:rPr>
-            </w:pPr>
+            <w:r>
+              <w:t>Page 153</w:t>
+            </w:r>
           </w:p>
         </w:tc>
       </w:tr>
@@ -4146,13 +4116,9 @@
             <w:vAlign w:val="center"/>
           </w:tcPr>
           <w:p>
-            <w:pPr>
-              <w:pStyle w:val="TABLECONTENT"/>
-              <w:rPr>
-                <w:rFonts w:ascii="Calibri" w:hAnsi="Calibri"/>
-                <w:color w:val="000000"/>
-              </w:rPr>
-            </w:pPr>
+            <w:r>
+              <w:t>Page 138</w:t>
+            </w:r>
           </w:p>
         </w:tc>
       </w:tr>
@@ -4251,13 +4217,9 @@
             <w:vAlign w:val="center"/>
           </w:tcPr>
           <w:p>
-            <w:pPr>
-              <w:pStyle w:val="TABLECONTENT"/>
-              <w:rPr>
-                <w:rFonts w:ascii="Calibri" w:hAnsi="Calibri"/>
-                <w:color w:val="000000"/>
-              </w:rPr>
-            </w:pPr>
+            <w:r>
+              <w:t>Page 180</w:t>
+            </w:r>
           </w:p>
         </w:tc>
       </w:tr>
@@ -4362,13 +4324,9 @@
             <w:vAlign w:val="center"/>
           </w:tcPr>
           <w:p>
-            <w:pPr>
-              <w:pStyle w:val="TABLECONTENT"/>
-              <w:rPr>
-                <w:rFonts w:ascii="Calibri" w:hAnsi="Calibri"/>
-                <w:color w:val="000000"/>
-              </w:rPr>
-            </w:pPr>
+            <w:r>
+              <w:t>Page 107</w:t>
+            </w:r>
           </w:p>
         </w:tc>
       </w:tr>
@@ -4473,13 +4431,9 @@
             <w:vAlign w:val="center"/>
           </w:tcPr>
           <w:p>
-            <w:pPr>
-              <w:pStyle w:val="TABLECONTENT"/>
-              <w:rPr>
-                <w:rFonts w:ascii="Calibri" w:hAnsi="Calibri"/>
-                <w:color w:val="000000"/>
-              </w:rPr>
-            </w:pPr>
+            <w:r>
+              <w:t>Page 149</w:t>
+            </w:r>
           </w:p>
         </w:tc>
       </w:tr>
@@ -4584,13 +4538,9 @@
             <w:vAlign w:val="center"/>
           </w:tcPr>
           <w:p>
-            <w:pPr>
-              <w:pStyle w:val="TABLECONTENT"/>
-              <w:rPr>
-                <w:rFonts w:ascii="Calibri" w:hAnsi="Calibri"/>
-                <w:color w:val="000000"/>
-              </w:rPr>
-            </w:pPr>
+            <w:r>
+              <w:t>Page 109</w:t>
+            </w:r>
           </w:p>
         </w:tc>
       </w:tr>
@@ -4689,13 +4639,9 @@
             <w:vAlign w:val="center"/>
           </w:tcPr>
           <w:p>
-            <w:pPr>
-              <w:pStyle w:val="TABLECONTENT"/>
-              <w:rPr>
-                <w:rFonts w:ascii="Calibri" w:hAnsi="Calibri"/>
-                <w:color w:val="000000"/>
-              </w:rPr>
-            </w:pPr>
+            <w:r>
+              <w:t>Page 210</w:t>
+            </w:r>
           </w:p>
         </w:tc>
       </w:tr>
@@ -4794,13 +4740,9 @@
             <w:vAlign w:val="center"/>
           </w:tcPr>
           <w:p>
-            <w:pPr>
-              <w:pStyle w:val="TABLECONTENT"/>
-              <w:rPr>
-                <w:rFonts w:ascii="Calibri" w:hAnsi="Calibri"/>
-                <w:color w:val="000000"/>
-              </w:rPr>
-            </w:pPr>
+            <w:r>
+              <w:t>Page 152</w:t>
+            </w:r>
           </w:p>
         </w:tc>
       </w:tr>
@@ -4905,13 +4847,9 @@
             <w:vAlign w:val="center"/>
           </w:tcPr>
           <w:p>
-            <w:pPr>
-              <w:pStyle w:val="TABLECONTENT"/>
-              <w:rPr>
-                <w:rFonts w:ascii="Calibri" w:hAnsi="Calibri"/>
-                <w:color w:val="000000"/>
-              </w:rPr>
-            </w:pPr>
+            <w:r>
+              <w:t>Page 161</w:t>
+            </w:r>
           </w:p>
         </w:tc>
       </w:tr>
@@ -5010,13 +4948,9 @@
             <w:vAlign w:val="center"/>
           </w:tcPr>
           <w:p>
-            <w:pPr>
-              <w:pStyle w:val="TABLECONTENT"/>
-              <w:rPr>
-                <w:rFonts w:ascii="Calibri" w:hAnsi="Calibri"/>
-                <w:color w:val="000000"/>
-              </w:rPr>
-            </w:pPr>
+            <w:r>
+              <w:t>Page 206</w:t>
+            </w:r>
           </w:p>
         </w:tc>
       </w:tr>
@@ -5115,13 +5049,9 @@
             <w:vAlign w:val="center"/>
           </w:tcPr>
           <w:p>
-            <w:pPr>
-              <w:pStyle w:val="TABLECONTENT"/>
-              <w:rPr>
-                <w:rFonts w:ascii="Calibri" w:hAnsi="Calibri"/>
-                <w:color w:val="000000"/>
-              </w:rPr>
-            </w:pPr>
+            <w:r>
+              <w:t>Page 74</w:t>
+            </w:r>
           </w:p>
         </w:tc>
       </w:tr>
@@ -5220,13 +5150,9 @@
             <w:vAlign w:val="center"/>
           </w:tcPr>
           <w:p>
-            <w:pPr>
-              <w:pStyle w:val="TABLECONTENT"/>
-              <w:rPr>
-                <w:rFonts w:ascii="Calibri" w:hAnsi="Calibri"/>
-                <w:color w:val="000000"/>
-              </w:rPr>
-            </w:pPr>
+            <w:r>
+              <w:t>Page 192</w:t>
+            </w:r>
           </w:p>
         </w:tc>
       </w:tr>
@@ -5325,13 +5251,9 @@
             <w:vAlign w:val="center"/>
           </w:tcPr>
           <w:p>
-            <w:pPr>
-              <w:pStyle w:val="TABLECONTENT"/>
-              <w:rPr>
-                <w:rFonts w:ascii="Calibri" w:hAnsi="Calibri"/>
-                <w:color w:val="000000"/>
-              </w:rPr>
-            </w:pPr>
+            <w:r>
+              <w:t>Page 218</w:t>
+            </w:r>
           </w:p>
         </w:tc>
       </w:tr>
@@ -5430,13 +5352,9 @@
             <w:vAlign w:val="center"/>
           </w:tcPr>
           <w:p>
-            <w:pPr>
-              <w:pStyle w:val="TABLECONTENT"/>
-              <w:rPr>
-                <w:rFonts w:ascii="Calibri" w:hAnsi="Calibri"/>
-                <w:color w:val="000000"/>
-              </w:rPr>
-            </w:pPr>
+            <w:r>
+              <w:t>Page 251</w:t>
+            </w:r>
           </w:p>
         </w:tc>
       </w:tr>
@@ -5541,13 +5459,9 @@
             <w:vAlign w:val="center"/>
           </w:tcPr>
           <w:p>
-            <w:pPr>
-              <w:pStyle w:val="TABLECONTENT"/>
-              <w:rPr>
-                <w:rFonts w:ascii="Calibri" w:hAnsi="Calibri"/>
-                <w:color w:val="000000"/>
-              </w:rPr>
-            </w:pPr>
+            <w:r>
+              <w:t>Page 83</w:t>
+            </w:r>
           </w:p>
         </w:tc>
       </w:tr>
@@ -5652,13 +5566,9 @@
             <w:vAlign w:val="center"/>
           </w:tcPr>
           <w:p>
-            <w:pPr>
-              <w:pStyle w:val="TABLECONTENT"/>
-              <w:rPr>
-                <w:rFonts w:ascii="Calibri" w:hAnsi="Calibri"/>
-                <w:color w:val="000000"/>
-              </w:rPr>
-            </w:pPr>
+            <w:r>
+              <w:t>Page 124</w:t>
+            </w:r>
           </w:p>
         </w:tc>
       </w:tr>
@@ -5856,11 +5766,10 @@
           <w:p>
             <w:pPr>
               <w:pStyle w:val="TABLECONTENT"/>
-              <w:rPr>
-                <w:rFonts w:ascii="Calibri" w:hAnsi="Calibri"/>
-                <w:color w:val="000000"/>
-              </w:rPr>
-            </w:pPr>
+            </w:pPr>
+            <w:r>
+              <w:t>Page 112</w:t>
+            </w:r>
           </w:p>
         </w:tc>
       </w:tr>
@@ -5967,11 +5876,10 @@
           <w:p>
             <w:pPr>
               <w:pStyle w:val="TABLECONTENT"/>
-              <w:rPr>
-                <w:rFonts w:ascii="Calibri" w:hAnsi="Calibri"/>
-                <w:color w:val="000000"/>
-              </w:rPr>
-            </w:pPr>
+            </w:pPr>
+            <w:r>
+              <w:t>Page 241</w:t>
+            </w:r>
           </w:p>
         </w:tc>
       </w:tr>
@@ -6072,11 +5980,10 @@
           <w:p>
             <w:pPr>
               <w:pStyle w:val="TABLECONTENT"/>
-              <w:rPr>
-                <w:rFonts w:ascii="Calibri" w:hAnsi="Calibri"/>
-                <w:color w:val="000000"/>
-              </w:rPr>
-            </w:pPr>
+            </w:pPr>
+            <w:r>
+              <w:t>Page 204</w:t>
+            </w:r>
           </w:p>
         </w:tc>
       </w:tr>
@@ -6177,11 +6084,10 @@
           <w:p>
             <w:pPr>
               <w:pStyle w:val="TABLECONTENT"/>
-              <w:rPr>
-                <w:rFonts w:ascii="Calibri" w:hAnsi="Calibri"/>
-                <w:color w:val="000000"/>
-              </w:rPr>
-            </w:pPr>
+            </w:pPr>
+            <w:r>
+              <w:t>Page 181</w:t>
+            </w:r>
           </w:p>
         </w:tc>
       </w:tr>
@@ -6288,11 +6194,10 @@
           <w:p>
             <w:pPr>
               <w:pStyle w:val="TABLECONTENT"/>
-              <w:rPr>
-                <w:rFonts w:ascii="Calibri" w:hAnsi="Calibri"/>
-                <w:color w:val="000000"/>
-              </w:rPr>
-            </w:pPr>
+            </w:pPr>
+            <w:r>
+              <w:t>Page 135</w:t>
+            </w:r>
           </w:p>
         </w:tc>
       </w:tr>
@@ -6393,11 +6298,10 @@
           <w:p>
             <w:pPr>
               <w:pStyle w:val="TABLECONTENT"/>
-              <w:rPr>
-                <w:rFonts w:ascii="Calibri" w:hAnsi="Calibri"/>
-                <w:color w:val="000000"/>
-              </w:rPr>
-            </w:pPr>
+            </w:pPr>
+            <w:r>
+              <w:t>Page 157</w:t>
+            </w:r>
           </w:p>
         </w:tc>
       </w:tr>
@@ -6498,11 +6402,10 @@
           <w:p>
             <w:pPr>
               <w:pStyle w:val="TABLECONTENT"/>
-              <w:rPr>
-                <w:rFonts w:ascii="Calibri" w:hAnsi="Calibri"/>
-                <w:color w:val="000000"/>
-              </w:rPr>
-            </w:pPr>
+            </w:pPr>
+            <w:r>
+              <w:t>Page 139</w:t>
+            </w:r>
           </w:p>
         </w:tc>
       </w:tr>
@@ -6603,11 +6506,10 @@
           <w:p>
             <w:pPr>
               <w:pStyle w:val="TABLECONTENT"/>
-              <w:rPr>
-                <w:rFonts w:ascii="Calibri" w:hAnsi="Calibri"/>
-                <w:color w:val="000000"/>
-              </w:rPr>
-            </w:pPr>
+            </w:pPr>
+            <w:r>
+              <w:t>Page 195</w:t>
+            </w:r>
           </w:p>
         </w:tc>
       </w:tr>
@@ -6708,11 +6610,10 @@
           <w:p>
             <w:pPr>
               <w:pStyle w:val="TABLECONTENT"/>
-              <w:rPr>
-                <w:rFonts w:ascii="Calibri" w:hAnsi="Calibri"/>
-                <w:color w:val="000000"/>
-              </w:rPr>
-            </w:pPr>
+            </w:pPr>
+            <w:r>
+              <w:t>Page 189</w:t>
+            </w:r>
           </w:p>
         </w:tc>
       </w:tr>
@@ -6819,11 +6720,10 @@
           <w:p>
             <w:pPr>
               <w:pStyle w:val="TABLECONTENT"/>
-              <w:rPr>
-                <w:rFonts w:ascii="Calibri" w:hAnsi="Calibri"/>
-                <w:color w:val="000000"/>
-              </w:rPr>
-            </w:pPr>
+            </w:pPr>
+            <w:r>
+              <w:t>Page 203</w:t>
+            </w:r>
           </w:p>
         </w:tc>
       </w:tr>
@@ -6924,11 +6824,10 @@
           <w:p>
             <w:pPr>
               <w:pStyle w:val="TABLECONTENT"/>
-              <w:rPr>
-                <w:rFonts w:ascii="Calibri" w:hAnsi="Calibri"/>
-                <w:color w:val="000000"/>
-              </w:rPr>
-            </w:pPr>
+            </w:pPr>
+            <w:r>
+              <w:t>Page 227</w:t>
+            </w:r>
           </w:p>
         </w:tc>
       </w:tr>
@@ -7035,11 +6934,10 @@
           <w:p>
             <w:pPr>
               <w:pStyle w:val="TABLECONTENT"/>
-              <w:rPr>
-                <w:rFonts w:ascii="Calibri" w:hAnsi="Calibri"/>
-                <w:color w:val="000000"/>
-              </w:rPr>
-            </w:pPr>
+            </w:pPr>
+            <w:r>
+              <w:t>Page 171</w:t>
+            </w:r>
           </w:p>
         </w:tc>
       </w:tr>
@@ -7146,11 +7044,10 @@
           <w:p>
             <w:pPr>
               <w:pStyle w:val="TABLECONTENT"/>
-              <w:rPr>
-                <w:rFonts w:ascii="Calibri" w:hAnsi="Calibri"/>
-                <w:color w:val="000000"/>
-              </w:rPr>
-            </w:pPr>
+            </w:pPr>
+            <w:r>
+              <w:t>Page 115</w:t>
+            </w:r>
           </w:p>
         </w:tc>
       </w:tr>
@@ -7257,11 +7154,10 @@
           <w:p>
             <w:pPr>
               <w:pStyle w:val="TABLECONTENT"/>
-              <w:rPr>
-                <w:rFonts w:ascii="Calibri" w:hAnsi="Calibri"/>
-                <w:color w:val="000000"/>
-              </w:rPr>
-            </w:pPr>
+            </w:pPr>
+            <w:r>
+              <w:t>Page 244</w:t>
+            </w:r>
           </w:p>
         </w:tc>
       </w:tr>
@@ -7362,11 +7258,10 @@
           <w:p>
             <w:pPr>
               <w:pStyle w:val="TABLECONTENT"/>
-              <w:rPr>
-                <w:rFonts w:ascii="Calibri" w:hAnsi="Calibri"/>
-                <w:color w:val="000000"/>
-              </w:rPr>
-            </w:pPr>
+            </w:pPr>
+            <w:r>
+              <w:t>Page 105</w:t>
+            </w:r>
           </w:p>
         </w:tc>
       </w:tr>
@@ -7473,11 +7368,10 @@
           <w:p>
             <w:pPr>
               <w:pStyle w:val="TABLECONTENT"/>
-              <w:rPr>
-                <w:rFonts w:ascii="Calibri" w:hAnsi="Calibri"/>
-                <w:color w:val="000000"/>
-              </w:rPr>
-            </w:pPr>
+            </w:pPr>
+            <w:r>
+              <w:t>Page 226</w:t>
+            </w:r>
           </w:p>
         </w:tc>
       </w:tr>
@@ -7578,11 +7472,10 @@
           <w:p>
             <w:pPr>
               <w:pStyle w:val="TABLECONTENT"/>
-              <w:rPr>
-                <w:rFonts w:ascii="Calibri" w:hAnsi="Calibri"/>
-                <w:color w:val="000000"/>
-              </w:rPr>
-            </w:pPr>
+            </w:pPr>
+            <w:r>
+              <w:t>Page 202</w:t>
+            </w:r>
           </w:p>
         </w:tc>
       </w:tr>
@@ -7689,11 +7582,10 @@
           <w:p>
             <w:pPr>
               <w:pStyle w:val="TABLECONTENT"/>
-              <w:rPr>
-                <w:rFonts w:ascii="Calibri" w:hAnsi="Calibri"/>
-                <w:color w:val="000000"/>
-              </w:rPr>
-            </w:pPr>
+            </w:pPr>
+            <w:r>
+              <w:t>Page 163</w:t>
+            </w:r>
           </w:p>
         </w:tc>
       </w:tr>
@@ -7800,11 +7692,10 @@
           <w:p>
             <w:pPr>
               <w:pStyle w:val="TABLECONTENT"/>
-              <w:rPr>
-                <w:rFonts w:ascii="Calibri" w:hAnsi="Calibri"/>
-                <w:color w:val="000000"/>
-              </w:rPr>
-            </w:pPr>
+            </w:pPr>
+            <w:r>
+              <w:t>Page 190</w:t>
+            </w:r>
           </w:p>
         </w:tc>
       </w:tr>
@@ -7905,11 +7796,10 @@
           <w:p>
             <w:pPr>
               <w:pStyle w:val="TABLECONTENT"/>
-              <w:rPr>
-                <w:rFonts w:ascii="Calibri" w:hAnsi="Calibri"/>
-                <w:color w:val="000000"/>
-              </w:rPr>
-            </w:pPr>
+            </w:pPr>
+            <w:r>
+              <w:t>Page 253</w:t>
+            </w:r>
           </w:p>
         </w:tc>
       </w:tr>
@@ -8016,11 +7906,10 @@
           <w:p>
             <w:pPr>
               <w:pStyle w:val="TABLECONTENT"/>
-              <w:rPr>
-                <w:rFonts w:ascii="Calibri" w:hAnsi="Calibri"/>
-                <w:color w:val="000000"/>
-              </w:rPr>
-            </w:pPr>
+            </w:pPr>
+            <w:r>
+              <w:t>Page 162</w:t>
+            </w:r>
           </w:p>
         </w:tc>
       </w:tr>
@@ -8121,11 +8010,10 @@
           <w:p>
             <w:pPr>
               <w:pStyle w:val="TABLECONTENT"/>
-              <w:rPr>
-                <w:rFonts w:ascii="Calibri" w:hAnsi="Calibri"/>
-                <w:color w:val="000000"/>
-              </w:rPr>
-            </w:pPr>
+            </w:pPr>
+            <w:r>
+              <w:t>Page 177</w:t>
+            </w:r>
           </w:p>
         </w:tc>
       </w:tr>
@@ -8226,11 +8114,10 @@
           <w:p>
             <w:pPr>
               <w:pStyle w:val="TABLECONTENT"/>
-              <w:rPr>
-                <w:rFonts w:ascii="Calibri" w:hAnsi="Calibri"/>
-                <w:color w:val="000000"/>
-              </w:rPr>
-            </w:pPr>
+            </w:pPr>
+            <w:r>
+              <w:t>Page 127</w:t>
+            </w:r>
           </w:p>
         </w:tc>
       </w:tr>
@@ -8331,11 +8218,10 @@
           <w:p>
             <w:pPr>
               <w:pStyle w:val="TABLECONTENT"/>
-              <w:rPr>
-                <w:rFonts w:ascii="Calibri" w:hAnsi="Calibri"/>
-                <w:color w:val="000000"/>
-              </w:rPr>
-            </w:pPr>
+            </w:pPr>
+            <w:r>
+              <w:t>Page 228</w:t>
+            </w:r>
           </w:p>
         </w:tc>
       </w:tr>
@@ -8362,7 +8248,7 @@
               <w:rPr>
                 <w:color w:val="000000"/>
               </w:rPr>
-              <w:t>Ghifari Yuristiadhi Masyhari Makhasi</w:t>
+              <w:t xml:space="preserve">Ghifari Yuristiadhi Masyhari </w:t>
             </w:r>
           </w:p>
         </w:tc>
@@ -8442,11 +8328,10 @@
           <w:p>
             <w:pPr>
               <w:pStyle w:val="TABLECONTENT"/>
-              <w:rPr>
-                <w:rFonts w:ascii="Calibri" w:hAnsi="Calibri"/>
-                <w:color w:val="000000"/>
-              </w:rPr>
-            </w:pPr>
+            </w:pPr>
+            <w:r>
+              <w:t>Page 81</w:t>
+            </w:r>
           </w:p>
         </w:tc>
       </w:tr>
@@ -8547,11 +8432,10 @@
           <w:p>
             <w:pPr>
               <w:pStyle w:val="TABLECONTENT"/>
-              <w:rPr>
-                <w:rFonts w:ascii="Calibri" w:hAnsi="Calibri"/>
-                <w:color w:val="000000"/>
-              </w:rPr>
-            </w:pPr>
+            </w:pPr>
+            <w:r>
+              <w:t>Page 145</w:t>
+            </w:r>
           </w:p>
         </w:tc>
       </w:tr>
@@ -8652,11 +8536,10 @@
           <w:p>
             <w:pPr>
               <w:pStyle w:val="TABLECONTENT"/>
-              <w:rPr>
-                <w:rFonts w:ascii="Calibri" w:hAnsi="Calibri"/>
-                <w:color w:val="000000"/>
-              </w:rPr>
-            </w:pPr>
+            </w:pPr>
+            <w:r>
+              <w:t>Page 248</w:t>
+            </w:r>
           </w:p>
         </w:tc>
       </w:tr>
@@ -8757,11 +8640,10 @@
           <w:p>
             <w:pPr>
               <w:pStyle w:val="TABLECONTENT"/>
-              <w:rPr>
-                <w:rFonts w:ascii="Calibri" w:hAnsi="Calibri"/>
-                <w:color w:val="000000"/>
-              </w:rPr>
-            </w:pPr>
+            </w:pPr>
+            <w:r>
+              <w:t>Page 254</w:t>
+            </w:r>
           </w:p>
         </w:tc>
       </w:tr>
@@ -8868,11 +8750,10 @@
           <w:p>
             <w:pPr>
               <w:pStyle w:val="TABLECONTENT"/>
-              <w:rPr>
-                <w:rFonts w:ascii="Calibri" w:hAnsi="Calibri"/>
-                <w:color w:val="000000"/>
-              </w:rPr>
-            </w:pPr>
+            </w:pPr>
+            <w:r>
+              <w:t>Page 102</w:t>
+            </w:r>
           </w:p>
         </w:tc>
       </w:tr>
@@ -9068,13 +8949,9 @@
             <w:vAlign w:val="center"/>
           </w:tcPr>
           <w:p>
-            <w:pPr>
-              <w:pStyle w:val="TABLECONTENT"/>
-              <w:rPr>
-                <w:rFonts w:ascii="Calibri" w:hAnsi="Calibri"/>
-                <w:color w:val="000000"/>
-              </w:rPr>
-            </w:pPr>
+            <w:r>
+              <w:t>Page 128</w:t>
+            </w:r>
           </w:p>
         </w:tc>
       </w:tr>
@@ -9173,13 +9050,9 @@
             <w:vAlign w:val="center"/>
           </w:tcPr>
           <w:p>
-            <w:pPr>
-              <w:pStyle w:val="TABLECONTENT"/>
-              <w:rPr>
-                <w:rFonts w:ascii="Calibri" w:hAnsi="Calibri"/>
-                <w:color w:val="000000"/>
-              </w:rPr>
-            </w:pPr>
+            <w:r>
+              <w:t>Page 215</w:t>
+            </w:r>
           </w:p>
         </w:tc>
       </w:tr>
@@ -9278,13 +9151,9 @@
             <w:vAlign w:val="center"/>
           </w:tcPr>
           <w:p>
-            <w:pPr>
-              <w:pStyle w:val="TABLECONTENT"/>
-              <w:rPr>
-                <w:rFonts w:ascii="Calibri" w:hAnsi="Calibri"/>
-                <w:color w:val="000000"/>
-              </w:rPr>
-            </w:pPr>
+            <w:r>
+              <w:t>Page 92</w:t>
+            </w:r>
           </w:p>
         </w:tc>
       </w:tr>
@@ -9389,13 +9258,9 @@
             <w:vAlign w:val="center"/>
           </w:tcPr>
           <w:p>
-            <w:pPr>
-              <w:pStyle w:val="TABLECONTENT"/>
-              <w:rPr>
-                <w:rFonts w:ascii="Calibri" w:hAnsi="Calibri"/>
-                <w:color w:val="000000"/>
-              </w:rPr>
-            </w:pPr>
+            <w:r>
+              <w:t>Page 134</w:t>
+            </w:r>
           </w:p>
         </w:tc>
       </w:tr>
@@ -9494,13 +9359,9 @@
             <w:vAlign w:val="center"/>
           </w:tcPr>
           <w:p>
-            <w:pPr>
-              <w:pStyle w:val="TABLECONTENT"/>
-              <w:rPr>
-                <w:rFonts w:ascii="Calibri" w:hAnsi="Calibri"/>
-                <w:color w:val="000000"/>
-              </w:rPr>
-            </w:pPr>
+            <w:r>
+              <w:t>Page 86</w:t>
+            </w:r>
           </w:p>
         </w:tc>
       </w:tr>
@@ -9599,13 +9460,9 @@
             <w:vAlign w:val="center"/>
           </w:tcPr>
           <w:p>
-            <w:pPr>
-              <w:pStyle w:val="TABLECONTENT"/>
-              <w:rPr>
-                <w:rFonts w:ascii="Calibri" w:hAnsi="Calibri"/>
-                <w:color w:val="000000"/>
-              </w:rPr>
-            </w:pPr>
+            <w:r>
+              <w:t>Page 233</w:t>
+            </w:r>
           </w:p>
         </w:tc>
       </w:tr>
@@ -9704,13 +9561,9 @@
             <w:vAlign w:val="center"/>
           </w:tcPr>
           <w:p>
-            <w:pPr>
-              <w:pStyle w:val="TABLECONTENT"/>
-              <w:rPr>
-                <w:rFonts w:ascii="Calibri" w:hAnsi="Calibri"/>
-                <w:color w:val="000000"/>
-              </w:rPr>
-            </w:pPr>
+            <w:r>
+              <w:t>Page 201</w:t>
+            </w:r>
           </w:p>
         </w:tc>
       </w:tr>
@@ -9809,13 +9662,9 @@
             <w:vAlign w:val="center"/>
           </w:tcPr>
           <w:p>
-            <w:pPr>
-              <w:pStyle w:val="TABLECONTENT"/>
-              <w:rPr>
-                <w:rFonts w:ascii="Calibri" w:hAnsi="Calibri"/>
-                <w:color w:val="000000"/>
-              </w:rPr>
-            </w:pPr>
+            <w:r>
+              <w:t>Page 217</w:t>
+            </w:r>
           </w:p>
         </w:tc>
       </w:tr>
@@ -9920,13 +9769,9 @@
             <w:vAlign w:val="center"/>
           </w:tcPr>
           <w:p>
-            <w:pPr>
-              <w:pStyle w:val="TABLECONTENT"/>
-              <w:rPr>
-                <w:rFonts w:ascii="Calibri" w:hAnsi="Calibri"/>
-                <w:color w:val="000000"/>
-              </w:rPr>
-            </w:pPr>
+            <w:r>
+              <w:t>Page 104</w:t>
+            </w:r>
           </w:p>
         </w:tc>
       </w:tr>
@@ -10025,13 +9870,9 @@
             <w:vAlign w:val="center"/>
           </w:tcPr>
           <w:p>
-            <w:pPr>
-              <w:pStyle w:val="TABLECONTENT"/>
-              <w:rPr>
-                <w:rFonts w:ascii="Calibri" w:hAnsi="Calibri"/>
-                <w:color w:val="000000"/>
-              </w:rPr>
-            </w:pPr>
+            <w:r>
+              <w:t>Page 179</w:t>
+            </w:r>
           </w:p>
         </w:tc>
       </w:tr>
@@ -10130,13 +9971,9 @@
             <w:vAlign w:val="center"/>
           </w:tcPr>
           <w:p>
-            <w:pPr>
-              <w:pStyle w:val="TABLECONTENT"/>
-              <w:rPr>
-                <w:rFonts w:ascii="Calibri" w:hAnsi="Calibri"/>
-                <w:color w:val="000000"/>
-              </w:rPr>
-            </w:pPr>
+            <w:r>
+              <w:t>Page 140</w:t>
+            </w:r>
           </w:p>
         </w:tc>
       </w:tr>
@@ -10235,13 +10072,9 @@
             <w:vAlign w:val="center"/>
           </w:tcPr>
           <w:p>
-            <w:pPr>
-              <w:pStyle w:val="TABLECONTENT"/>
-              <w:rPr>
-                <w:rFonts w:ascii="Calibri" w:hAnsi="Calibri"/>
-                <w:color w:val="000000"/>
-              </w:rPr>
-            </w:pPr>
+            <w:r>
+              <w:t>Page 196</w:t>
+            </w:r>
           </w:p>
         </w:tc>
       </w:tr>
@@ -10340,13 +10173,9 @@
             <w:vAlign w:val="center"/>
           </w:tcPr>
           <w:p>
-            <w:pPr>
-              <w:pStyle w:val="TABLECONTENT"/>
-              <w:rPr>
-                <w:rFonts w:ascii="Calibri" w:hAnsi="Calibri"/>
-                <w:color w:val="000000"/>
-              </w:rPr>
-            </w:pPr>
+            <w:r>
+              <w:t>Page 236</w:t>
+            </w:r>
           </w:p>
         </w:tc>
       </w:tr>
@@ -10451,13 +10280,9 @@
             <w:vAlign w:val="center"/>
           </w:tcPr>
           <w:p>
-            <w:pPr>
-              <w:pStyle w:val="TABLECONTENT"/>
-              <w:rPr>
-                <w:rFonts w:ascii="Calibri" w:hAnsi="Calibri"/>
-                <w:color w:val="000000"/>
-              </w:rPr>
-            </w:pPr>
+            <w:r>
+              <w:t>Page 209</w:t>
+            </w:r>
           </w:p>
         </w:tc>
       </w:tr>
@@ -10562,13 +10387,9 @@
             <w:vAlign w:val="center"/>
           </w:tcPr>
           <w:p>
-            <w:pPr>
-              <w:pStyle w:val="TABLECONTENT"/>
-              <w:rPr>
-                <w:rFonts w:ascii="Calibri" w:hAnsi="Calibri"/>
-                <w:color w:val="000000"/>
-              </w:rPr>
-            </w:pPr>
+            <w:r>
+              <w:t>Page 143</w:t>
+            </w:r>
           </w:p>
         </w:tc>
       </w:tr>
@@ -10673,13 +10494,9 @@
             <w:vAlign w:val="center"/>
           </w:tcPr>
           <w:p>
-            <w:pPr>
-              <w:pStyle w:val="TABLECONTENT"/>
-              <w:rPr>
-                <w:rFonts w:ascii="Calibri" w:hAnsi="Calibri"/>
-                <w:color w:val="000000"/>
-              </w:rPr>
-            </w:pPr>
+            <w:r>
+              <w:t>Page 90</w:t>
+            </w:r>
           </w:p>
         </w:tc>
       </w:tr>
@@ -10778,13 +10595,9 @@
             <w:vAlign w:val="center"/>
           </w:tcPr>
           <w:p>
-            <w:pPr>
-              <w:pStyle w:val="TABLECONTENT"/>
-              <w:rPr>
-                <w:rFonts w:ascii="Calibri" w:hAnsi="Calibri"/>
-                <w:color w:val="000000"/>
-              </w:rPr>
-            </w:pPr>
+            <w:r>
+              <w:t>Page 224</w:t>
+            </w:r>
           </w:p>
         </w:tc>
       </w:tr>
@@ -10883,13 +10696,9 @@
             <w:vAlign w:val="center"/>
           </w:tcPr>
           <w:p>
-            <w:pPr>
-              <w:pStyle w:val="TABLECONTENT"/>
-              <w:rPr>
-                <w:rFonts w:ascii="Calibri" w:hAnsi="Calibri"/>
-                <w:color w:val="000000"/>
-              </w:rPr>
-            </w:pPr>
+            <w:r>
+              <w:t>Page 193</w:t>
+            </w:r>
           </w:p>
         </w:tc>
       </w:tr>
@@ -10988,13 +10797,9 @@
             <w:vAlign w:val="center"/>
           </w:tcPr>
           <w:p>
-            <w:pPr>
-              <w:pStyle w:val="TABLECONTENT"/>
-              <w:rPr>
-                <w:rFonts w:ascii="Calibri" w:hAnsi="Calibri"/>
-                <w:color w:val="000000"/>
-              </w:rPr>
-            </w:pPr>
+            <w:r>
+              <w:t>Page 220</w:t>
+            </w:r>
           </w:p>
         </w:tc>
       </w:tr>
@@ -11093,13 +10898,9 @@
             <w:vAlign w:val="center"/>
           </w:tcPr>
           <w:p>
-            <w:pPr>
-              <w:pStyle w:val="TABLECONTENT"/>
-              <w:rPr>
-                <w:rFonts w:ascii="Calibri" w:hAnsi="Calibri"/>
-                <w:color w:val="000000"/>
-              </w:rPr>
-            </w:pPr>
+            <w:r>
+              <w:t>Page 212</w:t>
+            </w:r>
           </w:p>
         </w:tc>
       </w:tr>
@@ -11198,13 +10999,9 @@
             <w:vAlign w:val="center"/>
           </w:tcPr>
           <w:p>
-            <w:pPr>
-              <w:pStyle w:val="TABLECONTENT"/>
-              <w:rPr>
-                <w:rFonts w:ascii="Calibri" w:hAnsi="Calibri"/>
-                <w:color w:val="000000"/>
-              </w:rPr>
-            </w:pPr>
+            <w:r>
+              <w:t>Page 194</w:t>
+            </w:r>
           </w:p>
         </w:tc>
       </w:tr>
@@ -11303,13 +11100,9 @@
             <w:vAlign w:val="center"/>
           </w:tcPr>
           <w:p>
-            <w:pPr>
-              <w:pStyle w:val="TABLECONTENT"/>
-              <w:rPr>
-                <w:rFonts w:ascii="Calibri" w:hAnsi="Calibri"/>
-                <w:color w:val="000000"/>
-              </w:rPr>
-            </w:pPr>
+            <w:r>
+              <w:t>Page 141</w:t>
+            </w:r>
           </w:p>
         </w:tc>
       </w:tr>
@@ -11408,13 +11201,9 @@
             <w:vAlign w:val="center"/>
           </w:tcPr>
           <w:p>
-            <w:pPr>
-              <w:pStyle w:val="TABLECONTENT"/>
-              <w:rPr>
-                <w:rFonts w:ascii="Calibri" w:hAnsi="Calibri"/>
-                <w:color w:val="000000"/>
-              </w:rPr>
-            </w:pPr>
+            <w:r>
+              <w:t>Page 155</w:t>
+            </w:r>
           </w:p>
         </w:tc>
       </w:tr>
@@ -11513,13 +11302,9 @@
             <w:vAlign w:val="center"/>
           </w:tcPr>
           <w:p>
-            <w:pPr>
-              <w:pStyle w:val="TABLECONTENT"/>
-              <w:rPr>
-                <w:rFonts w:ascii="Calibri" w:hAnsi="Calibri"/>
-                <w:color w:val="000000"/>
-              </w:rPr>
-            </w:pPr>
+            <w:r>
+              <w:t>Page 242</w:t>
+            </w:r>
           </w:p>
         </w:tc>
       </w:tr>
@@ -11624,13 +11409,9 @@
             <w:vAlign w:val="center"/>
           </w:tcPr>
           <w:p>
-            <w:pPr>
-              <w:pStyle w:val="TABLECONTENT"/>
-              <w:rPr>
-                <w:rFonts w:ascii="Calibri" w:hAnsi="Calibri"/>
-                <w:color w:val="000000"/>
-              </w:rPr>
-            </w:pPr>
+            <w:r>
+              <w:t>Page 219</w:t>
+            </w:r>
           </w:p>
         </w:tc>
       </w:tr>
@@ -11729,13 +11510,9 @@
             <w:vAlign w:val="center"/>
           </w:tcPr>
           <w:p>
-            <w:pPr>
-              <w:pStyle w:val="TABLECONTENT"/>
-              <w:rPr>
-                <w:rFonts w:ascii="Calibri" w:hAnsi="Calibri"/>
-                <w:color w:val="000000"/>
-              </w:rPr>
-            </w:pPr>
+            <w:r>
+              <w:t>Page 247</w:t>
+            </w:r>
           </w:p>
         </w:tc>
       </w:tr>
@@ -11834,13 +11611,9 @@
             <w:vAlign w:val="center"/>
           </w:tcPr>
           <w:p>
-            <w:pPr>
-              <w:pStyle w:val="TABLECONTENT"/>
-              <w:rPr>
-                <w:rFonts w:ascii="Calibri" w:hAnsi="Calibri"/>
-                <w:color w:val="000000"/>
-              </w:rPr>
-            </w:pPr>
+            <w:r>
+              <w:t>Page 137</w:t>
+            </w:r>
           </w:p>
         </w:tc>
       </w:tr>
@@ -11939,13 +11712,9 @@
             <w:vAlign w:val="center"/>
           </w:tcPr>
           <w:p>
-            <w:pPr>
-              <w:pStyle w:val="TABLECONTENT"/>
-              <w:rPr>
-                <w:rFonts w:ascii="Calibri" w:hAnsi="Calibri"/>
-                <w:color w:val="000000"/>
-              </w:rPr>
-            </w:pPr>
+            <w:r>
+              <w:t>Page 207</w:t>
+            </w:r>
           </w:p>
         </w:tc>
       </w:tr>
@@ -12050,13 +11819,9 @@
             <w:vAlign w:val="center"/>
           </w:tcPr>
           <w:p>
-            <w:pPr>
-              <w:pStyle w:val="TABLECONTENT"/>
-              <w:rPr>
-                <w:rFonts w:ascii="Calibri" w:hAnsi="Calibri"/>
-                <w:color w:val="000000"/>
-              </w:rPr>
-            </w:pPr>
+            <w:r>
+              <w:t>Page 208</w:t>
+            </w:r>
           </w:p>
         </w:tc>
       </w:tr>
@@ -12254,11 +12019,10 @@
           <w:p>
             <w:pPr>
               <w:pStyle w:val="TABLECONTENT"/>
-              <w:rPr>
-                <w:rFonts w:ascii="Calibri" w:hAnsi="Calibri"/>
-                <w:color w:val="000000"/>
-              </w:rPr>
-            </w:pPr>
+            </w:pPr>
+            <w:r>
+              <w:t>Page 87</w:t>
+            </w:r>
           </w:p>
         </w:tc>
       </w:tr>
@@ -12359,11 +12123,10 @@
           <w:p>
             <w:pPr>
               <w:pStyle w:val="TABLECONTENT"/>
-              <w:rPr>
-                <w:rFonts w:ascii="Calibri" w:hAnsi="Calibri"/>
-                <w:color w:val="000000"/>
-              </w:rPr>
-            </w:pPr>
+            </w:pPr>
+            <w:r>
+              <w:t>Page 126</w:t>
+            </w:r>
           </w:p>
         </w:tc>
       </w:tr>
@@ -12464,11 +12227,10 @@
           <w:p>
             <w:pPr>
               <w:pStyle w:val="TABLECONTENT"/>
-              <w:rPr>
-                <w:rFonts w:ascii="Calibri" w:hAnsi="Calibri"/>
-                <w:color w:val="000000"/>
-              </w:rPr>
-            </w:pPr>
+            </w:pPr>
+            <w:r>
+              <w:t>Page 173</w:t>
+            </w:r>
           </w:p>
         </w:tc>
       </w:tr>
@@ -12569,11 +12331,10 @@
           <w:p>
             <w:pPr>
               <w:pStyle w:val="TABLECONTENT"/>
-              <w:rPr>
-                <w:rFonts w:ascii="Calibri" w:hAnsi="Calibri"/>
-                <w:color w:val="000000"/>
-              </w:rPr>
-            </w:pPr>
+            </w:pPr>
+            <w:r>
+              <w:t>Page 211</w:t>
+            </w:r>
           </w:p>
         </w:tc>
       </w:tr>
@@ -12674,11 +12435,10 @@
           <w:p>
             <w:pPr>
               <w:pStyle w:val="TABLECONTENT"/>
-              <w:rPr>
-                <w:rFonts w:ascii="Calibri" w:hAnsi="Calibri"/>
-                <w:color w:val="000000"/>
-              </w:rPr>
-            </w:pPr>
+            </w:pPr>
+            <w:r>
+              <w:t>Page 97</w:t>
+            </w:r>
           </w:p>
         </w:tc>
       </w:tr>
@@ -12785,11 +12545,10 @@
           <w:p>
             <w:pPr>
               <w:pStyle w:val="TABLECONTENT"/>
-              <w:rPr>
-                <w:rFonts w:ascii="Calibri" w:hAnsi="Calibri"/>
-                <w:color w:val="000000"/>
-              </w:rPr>
-            </w:pPr>
+            </w:pPr>
+            <w:r>
+              <w:t>Page 249</w:t>
+            </w:r>
           </w:p>
         </w:tc>
       </w:tr>
@@ -12890,11 +12649,10 @@
           <w:p>
             <w:pPr>
               <w:pStyle w:val="TABLECONTENT"/>
-              <w:rPr>
-                <w:rFonts w:ascii="Calibri" w:hAnsi="Calibri"/>
-                <w:color w:val="000000"/>
-              </w:rPr>
-            </w:pPr>
+            </w:pPr>
+            <w:r>
+              <w:t>Page 119</w:t>
+            </w:r>
           </w:p>
         </w:tc>
       </w:tr>
@@ -12995,11 +12753,10 @@
           <w:p>
             <w:pPr>
               <w:pStyle w:val="TABLECONTENT"/>
-              <w:rPr>
-                <w:rFonts w:ascii="Calibri" w:hAnsi="Calibri"/>
-                <w:color w:val="000000"/>
-              </w:rPr>
-            </w:pPr>
+            </w:pPr>
+            <w:r>
+              <w:t>Page 101</w:t>
+            </w:r>
           </w:p>
         </w:tc>
       </w:tr>
@@ -13106,11 +12863,10 @@
           <w:p>
             <w:pPr>
               <w:pStyle w:val="TABLECONTENT"/>
-              <w:rPr>
-                <w:rFonts w:ascii="Calibri" w:hAnsi="Calibri"/>
-                <w:color w:val="000000"/>
-              </w:rPr>
-            </w:pPr>
+            </w:pPr>
+            <w:r>
+              <w:t>Page 221</w:t>
+            </w:r>
           </w:p>
         </w:tc>
       </w:tr>
@@ -13211,11 +12967,10 @@
           <w:p>
             <w:pPr>
               <w:pStyle w:val="TABLECONTENT"/>
-              <w:rPr>
-                <w:rFonts w:ascii="Calibri" w:hAnsi="Calibri"/>
-                <w:color w:val="000000"/>
-              </w:rPr>
-            </w:pPr>
+            </w:pPr>
+            <w:r>
+              <w:t>Page 213</w:t>
+            </w:r>
           </w:p>
         </w:tc>
       </w:tr>
@@ -13316,11 +13071,10 @@
           <w:p>
             <w:pPr>
               <w:pStyle w:val="TABLECONTENT"/>
-              <w:rPr>
-                <w:rFonts w:ascii="Calibri" w:hAnsi="Calibri"/>
-                <w:color w:val="000000"/>
-              </w:rPr>
-            </w:pPr>
+            </w:pPr>
+            <w:r>
+              <w:t>Page 255</w:t>
+            </w:r>
           </w:p>
         </w:tc>
       </w:tr>
@@ -13427,11 +13181,10 @@
           <w:p>
             <w:pPr>
               <w:pStyle w:val="TABLECONTENT"/>
-              <w:rPr>
-                <w:rFonts w:ascii="Calibri" w:hAnsi="Calibri"/>
-                <w:color w:val="000000"/>
-              </w:rPr>
-            </w:pPr>
+            </w:pPr>
+            <w:r>
+              <w:t>Page 234</w:t>
+            </w:r>
           </w:p>
         </w:tc>
       </w:tr>
@@ -13532,11 +13285,10 @@
           <w:p>
             <w:pPr>
               <w:pStyle w:val="TABLECONTENT"/>
-              <w:rPr>
-                <w:rFonts w:ascii="Calibri" w:hAnsi="Calibri"/>
-                <w:color w:val="000000"/>
-              </w:rPr>
-            </w:pPr>
+            </w:pPr>
+            <w:r>
+              <w:t>Page 197</w:t>
+            </w:r>
           </w:p>
         </w:tc>
       </w:tr>
@@ -13637,11 +13389,10 @@
           <w:p>
             <w:pPr>
               <w:pStyle w:val="TABLECONTENT"/>
-              <w:rPr>
-                <w:rFonts w:ascii="Calibri" w:hAnsi="Calibri"/>
-                <w:color w:val="000000"/>
-              </w:rPr>
-            </w:pPr>
+            </w:pPr>
+            <w:r>
+              <w:t>Page 188</w:t>
+            </w:r>
           </w:p>
         </w:tc>
       </w:tr>
@@ -13748,11 +13499,10 @@
           <w:p>
             <w:pPr>
               <w:pStyle w:val="TABLECONTENT"/>
-              <w:rPr>
-                <w:rFonts w:ascii="Calibri" w:hAnsi="Calibri"/>
-                <w:color w:val="000000"/>
-              </w:rPr>
-            </w:pPr>
+            </w:pPr>
+            <w:r>
+              <w:t>Page 89</w:t>
+            </w:r>
           </w:p>
         </w:tc>
       </w:tr>
@@ -13859,11 +13609,10 @@
           <w:p>
             <w:pPr>
               <w:pStyle w:val="TABLECONTENT"/>
-              <w:rPr>
-                <w:rFonts w:ascii="Calibri" w:hAnsi="Calibri"/>
-                <w:color w:val="000000"/>
-              </w:rPr>
-            </w:pPr>
+            </w:pPr>
+            <w:r>
+              <w:t>Page 82</w:t>
+            </w:r>
           </w:p>
         </w:tc>
       </w:tr>
@@ -13964,11 +13713,10 @@
           <w:p>
             <w:pPr>
               <w:pStyle w:val="TABLECONTENT"/>
-              <w:rPr>
-                <w:rFonts w:ascii="Calibri" w:hAnsi="Calibri"/>
-                <w:color w:val="000000"/>
-              </w:rPr>
-            </w:pPr>
+            </w:pPr>
+            <w:r>
+              <w:t>Page 238</w:t>
+            </w:r>
           </w:p>
         </w:tc>
       </w:tr>
@@ -14075,11 +13823,10 @@
           <w:p>
             <w:pPr>
               <w:pStyle w:val="TABLECONTENT"/>
-              <w:rPr>
-                <w:rFonts w:ascii="Calibri" w:hAnsi="Calibri"/>
-                <w:color w:val="000000"/>
-              </w:rPr>
-            </w:pPr>
+            </w:pPr>
+            <w:r>
+              <w:t>Page 168</w:t>
+            </w:r>
           </w:p>
         </w:tc>
       </w:tr>
@@ -14186,11 +13933,10 @@
           <w:p>
             <w:pPr>
               <w:pStyle w:val="TABLECONTENT"/>
-              <w:rPr>
-                <w:rFonts w:ascii="Calibri" w:hAnsi="Calibri"/>
-                <w:color w:val="000000"/>
-              </w:rPr>
-            </w:pPr>
+            </w:pPr>
+            <w:r>
+              <w:t>Page 84</w:t>
+            </w:r>
           </w:p>
         </w:tc>
       </w:tr>
@@ -14297,11 +14043,10 @@
           <w:p>
             <w:pPr>
               <w:pStyle w:val="TABLECONTENT"/>
-              <w:rPr>
-                <w:rFonts w:ascii="Calibri" w:hAnsi="Calibri"/>
-                <w:color w:val="000000"/>
-              </w:rPr>
-            </w:pPr>
+            </w:pPr>
+            <w:r>
+              <w:t>Page 214</w:t>
+            </w:r>
           </w:p>
         </w:tc>
       </w:tr>
@@ -14408,11 +14153,10 @@
           <w:p>
             <w:pPr>
               <w:pStyle w:val="TABLECONTENT"/>
-              <w:rPr>
-                <w:rFonts w:ascii="Calibri" w:hAnsi="Calibri"/>
-                <w:color w:val="000000"/>
-              </w:rPr>
-            </w:pPr>
+            </w:pPr>
+            <w:r>
+              <w:t>Page 122</w:t>
+            </w:r>
           </w:p>
         </w:tc>
       </w:tr>
@@ -14519,11 +14263,10 @@
           <w:p>
             <w:pPr>
               <w:pStyle w:val="TABLECONTENT"/>
-              <w:rPr>
-                <w:rFonts w:ascii="Calibri" w:hAnsi="Calibri"/>
-                <w:color w:val="000000"/>
-              </w:rPr>
-            </w:pPr>
+            </w:pPr>
+            <w:r>
+              <w:t>Page 250</w:t>
+            </w:r>
           </w:p>
         </w:tc>
       </w:tr>
@@ -14630,11 +14373,10 @@
           <w:p>
             <w:pPr>
               <w:pStyle w:val="TABLECONTENT"/>
-              <w:rPr>
-                <w:rFonts w:ascii="Calibri" w:hAnsi="Calibri"/>
-                <w:color w:val="000000"/>
-              </w:rPr>
-            </w:pPr>
+            </w:pPr>
+            <w:r>
+              <w:t>Page 166</w:t>
+            </w:r>
           </w:p>
         </w:tc>
       </w:tr>
@@ -14747,11 +14489,10 @@
           <w:p>
             <w:pPr>
               <w:pStyle w:val="TABLECONTENT"/>
-              <w:rPr>
-                <w:rFonts w:ascii="Calibri" w:hAnsi="Calibri"/>
-                <w:color w:val="000000"/>
-              </w:rPr>
-            </w:pPr>
+            </w:pPr>
+            <w:r>
+              <w:t>Page 125</w:t>
+            </w:r>
           </w:p>
         </w:tc>
       </w:tr>
@@ -14858,11 +14599,10 @@
           <w:p>
             <w:pPr>
               <w:pStyle w:val="TABLECONTENT"/>
-              <w:rPr>
-                <w:rFonts w:ascii="Calibri" w:hAnsi="Calibri"/>
-                <w:color w:val="000000"/>
-              </w:rPr>
-            </w:pPr>
+            </w:pPr>
+            <w:r>
+              <w:t>Page 150</w:t>
+            </w:r>
           </w:p>
         </w:tc>
       </w:tr>
@@ -14969,11 +14709,10 @@
           <w:p>
             <w:pPr>
               <w:pStyle w:val="TABLECONTENT"/>
-              <w:rPr>
-                <w:rFonts w:ascii="Calibri" w:hAnsi="Calibri"/>
-                <w:color w:val="000000"/>
-              </w:rPr>
-            </w:pPr>
+            </w:pPr>
+            <w:r>
+              <w:t>Page 187</w:t>
+            </w:r>
           </w:p>
         </w:tc>
       </w:tr>
@@ -15086,11 +14825,10 @@
           <w:p>
             <w:pPr>
               <w:pStyle w:val="TABLECONTENT"/>
-              <w:rPr>
-                <w:rFonts w:ascii="Calibri" w:hAnsi="Calibri"/>
-                <w:color w:val="000000"/>
-              </w:rPr>
-            </w:pPr>
+            </w:pPr>
+            <w:r>
+              <w:t>Page 170</w:t>
+            </w:r>
           </w:p>
         </w:tc>
       </w:tr>
@@ -15203,11 +14941,10 @@
           <w:p>
             <w:pPr>
               <w:pStyle w:val="TABLECONTENT"/>
-              <w:rPr>
-                <w:rFonts w:ascii="Calibri" w:hAnsi="Calibri"/>
-                <w:color w:val="000000"/>
-              </w:rPr>
-            </w:pPr>
+            </w:pPr>
+            <w:r>
+              <w:t>Page 160</w:t>
+            </w:r>
           </w:p>
         </w:tc>
       </w:tr>
@@ -15314,11 +15051,10 @@
           <w:p>
             <w:pPr>
               <w:pStyle w:val="TABLECONTENT"/>
-              <w:rPr>
-                <w:rFonts w:ascii="Calibri" w:hAnsi="Calibri"/>
-                <w:color w:val="000000"/>
-              </w:rPr>
-            </w:pPr>
+            </w:pPr>
+            <w:r>
+              <w:t>Page 114</w:t>
+            </w:r>
           </w:p>
         </w:tc>
       </w:tr>
@@ -15527,11 +15263,10 @@
           <w:p>
             <w:pPr>
               <w:pStyle w:val="TABLECONTENT"/>
-              <w:rPr>
-                <w:rFonts w:ascii="Calibri" w:hAnsi="Calibri"/>
-                <w:color w:val="000000"/>
-              </w:rPr>
-            </w:pPr>
+            </w:pPr>
+            <w:r>
+              <w:t>Page 172</w:t>
+            </w:r>
           </w:p>
         </w:tc>
       </w:tr>
@@ -15644,11 +15379,10 @@
           <w:p>
             <w:pPr>
               <w:pStyle w:val="TABLECONTENT"/>
-              <w:rPr>
-                <w:rFonts w:ascii="Calibri" w:hAnsi="Calibri"/>
-                <w:color w:val="000000"/>
-              </w:rPr>
-            </w:pPr>
+            </w:pPr>
+            <w:r>
+              <w:t>Page 158</w:t>
+            </w:r>
           </w:p>
         </w:tc>
       </w:tr>
@@ -15755,11 +15489,10 @@
           <w:p>
             <w:pPr>
               <w:pStyle w:val="TABLECONTENT"/>
-              <w:rPr>
-                <w:rFonts w:ascii="Calibri" w:hAnsi="Calibri"/>
-                <w:color w:val="000000"/>
-              </w:rPr>
-            </w:pPr>
+            </w:pPr>
+            <w:r>
+              <w:t>Page 88</w:t>
+            </w:r>
           </w:p>
         </w:tc>
       </w:tr>
@@ -15866,11 +15599,10 @@
           <w:p>
             <w:pPr>
               <w:pStyle w:val="TABLECONTENT"/>
-              <w:rPr>
-                <w:rFonts w:ascii="Calibri" w:hAnsi="Calibri"/>
-                <w:color w:val="000000"/>
-              </w:rPr>
-            </w:pPr>
+            </w:pPr>
+            <w:r>
+              <w:t>Page 239</w:t>
+            </w:r>
           </w:p>
         </w:tc>
       </w:tr>
@@ -15983,11 +15715,10 @@
           <w:p>
             <w:pPr>
               <w:pStyle w:val="TABLECONTENT"/>
-              <w:rPr>
-                <w:rFonts w:ascii="Calibri" w:hAnsi="Calibri"/>
-                <w:color w:val="000000"/>
-              </w:rPr>
-            </w:pPr>
+            </w:pPr>
+            <w:r>
+              <w:t>Page 136</w:t>
+            </w:r>
           </w:p>
         </w:tc>
       </w:tr>
@@ -16094,11 +15825,10 @@
           <w:p>
             <w:pPr>
               <w:pStyle w:val="TABLECONTENT"/>
-              <w:rPr>
-                <w:rFonts w:ascii="Calibri" w:hAnsi="Calibri"/>
-                <w:color w:val="000000"/>
-              </w:rPr>
-            </w:pPr>
+            </w:pPr>
+            <w:r>
+              <w:t>Page 198</w:t>
+            </w:r>
           </w:p>
         </w:tc>
       </w:tr>
@@ -16205,11 +15935,10 @@
           <w:p>
             <w:pPr>
               <w:pStyle w:val="TABLECONTENT"/>
-              <w:rPr>
-                <w:rFonts w:ascii="Calibri" w:hAnsi="Calibri"/>
-                <w:color w:val="000000"/>
-              </w:rPr>
-            </w:pPr>
+            </w:pPr>
+            <w:r>
+              <w:t>Page 235</w:t>
+            </w:r>
           </w:p>
         </w:tc>
       </w:tr>
@@ -16316,11 +16045,10 @@
           <w:p>
             <w:pPr>
               <w:pStyle w:val="TABLECONTENT"/>
-              <w:rPr>
-                <w:rFonts w:ascii="Calibri" w:hAnsi="Calibri"/>
-                <w:color w:val="000000"/>
-              </w:rPr>
-            </w:pPr>
+            </w:pPr>
+            <w:r>
+              <w:t>Page 93</w:t>
+            </w:r>
           </w:p>
         </w:tc>
       </w:tr>
@@ -16433,11 +16161,10 @@
           <w:p>
             <w:pPr>
               <w:pStyle w:val="TABLECONTENT"/>
-              <w:rPr>
-                <w:rFonts w:ascii="Calibri" w:hAnsi="Calibri"/>
-                <w:color w:val="000000"/>
-              </w:rPr>
-            </w:pPr>
+            </w:pPr>
+            <w:r>
+              <w:t>Page 178</w:t>
+            </w:r>
           </w:p>
         </w:tc>
       </w:tr>
@@ -16544,11 +16271,10 @@
           <w:p>
             <w:pPr>
               <w:pStyle w:val="TABLECONTENT"/>
-              <w:rPr>
-                <w:rFonts w:ascii="Calibri" w:hAnsi="Calibri"/>
-                <w:color w:val="000000"/>
-              </w:rPr>
-            </w:pPr>
+            </w:pPr>
+            <w:r>
+              <w:t>Page 133</w:t>
+            </w:r>
           </w:p>
         </w:tc>
       </w:tr>
@@ -16655,11 +16381,10 @@
           <w:p>
             <w:pPr>
               <w:pStyle w:val="TABLECONTENT"/>
-              <w:rPr>
-                <w:rFonts w:ascii="Calibri" w:hAnsi="Calibri"/>
-                <w:color w:val="000000"/>
-              </w:rPr>
-            </w:pPr>
+            </w:pPr>
+            <w:r>
+              <w:t>Page 111</w:t>
+            </w:r>
           </w:p>
         </w:tc>
       </w:tr>
@@ -16766,11 +16491,10 @@
           <w:p>
             <w:pPr>
               <w:pStyle w:val="TABLECONTENT"/>
-              <w:rPr>
-                <w:rFonts w:ascii="Calibri" w:hAnsi="Calibri"/>
-                <w:color w:val="000000"/>
-              </w:rPr>
-            </w:pPr>
+            </w:pPr>
+            <w:r>
+              <w:t>Page 142</w:t>
+            </w:r>
           </w:p>
         </w:tc>
       </w:tr>
@@ -16877,11 +16601,10 @@
           <w:p>
             <w:pPr>
               <w:pStyle w:val="TABLECONTENT"/>
-              <w:rPr>
-                <w:rFonts w:ascii="Calibri" w:hAnsi="Calibri"/>
-                <w:color w:val="000000"/>
-              </w:rPr>
-            </w:pPr>
+            </w:pPr>
+            <w:r>
+              <w:t>Page 182</w:t>
+            </w:r>
           </w:p>
         </w:tc>
       </w:tr>
@@ -16988,11 +16711,10 @@
           <w:p>
             <w:pPr>
               <w:pStyle w:val="TABLECONTENT"/>
-              <w:rPr>
-                <w:rFonts w:ascii="Calibri" w:hAnsi="Calibri"/>
-                <w:color w:val="000000"/>
-              </w:rPr>
-            </w:pPr>
+            </w:pPr>
+            <w:r>
+              <w:t>Page 184</w:t>
+            </w:r>
           </w:p>
         </w:tc>
       </w:tr>
@@ -17099,11 +16821,10 @@
           <w:p>
             <w:pPr>
               <w:pStyle w:val="TABLECONTENT"/>
-              <w:rPr>
-                <w:rFonts w:ascii="Calibri" w:hAnsi="Calibri"/>
-                <w:color w:val="000000"/>
-              </w:rPr>
-            </w:pPr>
+            </w:pPr>
+            <w:r>
+              <w:t>Page 80</w:t>
+            </w:r>
           </w:p>
         </w:tc>
       </w:tr>
@@ -17210,11 +16931,10 @@
           <w:p>
             <w:pPr>
               <w:pStyle w:val="TABLECONTENT"/>
-              <w:rPr>
-                <w:rFonts w:ascii="Calibri" w:hAnsi="Calibri"/>
-                <w:color w:val="000000"/>
-              </w:rPr>
-            </w:pPr>
+            </w:pPr>
+            <w:r>
+              <w:t>Page 147</w:t>
+            </w:r>
           </w:p>
         </w:tc>
       </w:tr>
@@ -17327,11 +17047,10 @@
           <w:p>
             <w:pPr>
               <w:pStyle w:val="TABLECONTENT"/>
-              <w:rPr>
-                <w:rFonts w:ascii="Calibri" w:hAnsi="Calibri"/>
-                <w:color w:val="000000"/>
-              </w:rPr>
-            </w:pPr>
+            </w:pPr>
+            <w:r>
+              <w:t>Page 108</w:t>
+            </w:r>
           </w:p>
         </w:tc>
       </w:tr>
@@ -17438,11 +17157,10 @@
           <w:p>
             <w:pPr>
               <w:pStyle w:val="TABLECONTENT"/>
-              <w:rPr>
-                <w:rFonts w:ascii="Calibri" w:hAnsi="Calibri"/>
-                <w:color w:val="000000"/>
-              </w:rPr>
-            </w:pPr>
+            </w:pPr>
+            <w:r>
+              <w:t>Page 94</w:t>
+            </w:r>
           </w:p>
         </w:tc>
       </w:tr>
@@ -17555,11 +17273,10 @@
           <w:p>
             <w:pPr>
               <w:pStyle w:val="TABLECONTENT"/>
-              <w:rPr>
-                <w:rFonts w:ascii="Calibri" w:hAnsi="Calibri"/>
-                <w:color w:val="000000"/>
-              </w:rPr>
-            </w:pPr>
+            </w:pPr>
+            <w:r>
+              <w:t>Page 77</w:t>
+            </w:r>
           </w:p>
         </w:tc>
       </w:tr>
@@ -17666,11 +17383,10 @@
           <w:p>
             <w:pPr>
               <w:pStyle w:val="TABLECONTENT"/>
-              <w:rPr>
-                <w:rFonts w:ascii="Calibri" w:hAnsi="Calibri"/>
-                <w:color w:val="000000"/>
-              </w:rPr>
-            </w:pPr>
+            </w:pPr>
+            <w:r>
+              <w:t>Page 131</w:t>
+            </w:r>
           </w:p>
         </w:tc>
       </w:tr>
@@ -17777,11 +17493,10 @@
           <w:p>
             <w:pPr>
               <w:pStyle w:val="TABLECONTENT"/>
-              <w:rPr>
-                <w:rFonts w:ascii="Calibri" w:hAnsi="Calibri"/>
-                <w:color w:val="000000"/>
-              </w:rPr>
-            </w:pPr>
+            </w:pPr>
+            <w:r>
+              <w:t>Page 117</w:t>
+            </w:r>
           </w:p>
         </w:tc>
       </w:tr>
@@ -17888,11 +17603,10 @@
           <w:p>
             <w:pPr>
               <w:pStyle w:val="TABLECONTENT"/>
-              <w:rPr>
-                <w:rFonts w:ascii="Calibri" w:hAnsi="Calibri"/>
-                <w:color w:val="000000"/>
-              </w:rPr>
-            </w:pPr>
+            </w:pPr>
+            <w:r>
+              <w:t>Page 120</w:t>
+            </w:r>
           </w:p>
         </w:tc>
       </w:tr>
@@ -17999,11 +17713,10 @@
           <w:p>
             <w:pPr>
               <w:pStyle w:val="TABLECONTENT"/>
-              <w:rPr>
-                <w:rFonts w:ascii="Calibri" w:hAnsi="Calibri"/>
-                <w:color w:val="000000"/>
-              </w:rPr>
-            </w:pPr>
+            </w:pPr>
+            <w:r>
+              <w:t>Page 216</w:t>
+            </w:r>
           </w:p>
         </w:tc>
       </w:tr>
@@ -18110,11 +17823,10 @@
           <w:p>
             <w:pPr>
               <w:pStyle w:val="TABLECONTENT"/>
-              <w:rPr>
-                <w:rFonts w:ascii="Calibri" w:hAnsi="Calibri"/>
-                <w:color w:val="000000"/>
-              </w:rPr>
-            </w:pPr>
+            </w:pPr>
+            <w:r>
+              <w:t>Page 118</w:t>
+            </w:r>
           </w:p>
         </w:tc>
       </w:tr>
@@ -18221,11 +17933,10 @@
           <w:p>
             <w:pPr>
               <w:pStyle w:val="TABLECONTENT"/>
-              <w:rPr>
-                <w:rFonts w:ascii="Calibri" w:hAnsi="Calibri"/>
-                <w:color w:val="000000"/>
-              </w:rPr>
-            </w:pPr>
+            </w:pPr>
+            <w:r>
+              <w:t>Page 200</w:t>
+            </w:r>
           </w:p>
         </w:tc>
       </w:tr>
@@ -18332,11 +18043,10 @@
           <w:p>
             <w:pPr>
               <w:pStyle w:val="TABLECONTENT"/>
-              <w:rPr>
-                <w:rFonts w:ascii="Calibri" w:hAnsi="Calibri"/>
-                <w:color w:val="000000"/>
-              </w:rPr>
-            </w:pPr>
+            </w:pPr>
+            <w:r>
+              <w:t>Page 130</w:t>
+            </w:r>
           </w:p>
         </w:tc>
       </w:tr>
@@ -18443,11 +18153,10 @@
           <w:p>
             <w:pPr>
               <w:pStyle w:val="TABLECONTENT"/>
-              <w:rPr>
-                <w:rFonts w:ascii="Calibri" w:hAnsi="Calibri"/>
-                <w:color w:val="000000"/>
-              </w:rPr>
-            </w:pPr>
+            </w:pPr>
+            <w:r>
+              <w:t>Page 132</w:t>
+            </w:r>
           </w:p>
         </w:tc>
       </w:tr>
@@ -18554,11 +18263,10 @@
           <w:p>
             <w:pPr>
               <w:pStyle w:val="TABLECONTENT"/>
-              <w:rPr>
-                <w:rFonts w:ascii="Calibri" w:hAnsi="Calibri"/>
-                <w:color w:val="000000"/>
-              </w:rPr>
-            </w:pPr>
+            </w:pPr>
+            <w:r>
+              <w:t>Page 225</w:t>
+            </w:r>
           </w:p>
         </w:tc>
       </w:tr>
@@ -18767,11 +18475,10 @@
           <w:p>
             <w:pPr>
               <w:pStyle w:val="TABLECONTENT"/>
-              <w:rPr>
-                <w:rFonts w:ascii="Calibri" w:hAnsi="Calibri"/>
-                <w:color w:val="000000"/>
-              </w:rPr>
-            </w:pPr>
+            </w:pPr>
+            <w:r>
+              <w:t>Page 113</w:t>
+            </w:r>
           </w:p>
         </w:tc>
       </w:tr>
@@ -18878,11 +18585,10 @@
           <w:p>
             <w:pPr>
               <w:pStyle w:val="TABLECONTENT"/>
-              <w:rPr>
-                <w:rFonts w:ascii="Calibri" w:hAnsi="Calibri"/>
-                <w:color w:val="000000"/>
-              </w:rPr>
-            </w:pPr>
+            </w:pPr>
+            <w:r>
+              <w:t>Page 99</w:t>
+            </w:r>
           </w:p>
         </w:tc>
       </w:tr>
@@ -18989,11 +18695,10 @@
           <w:p>
             <w:pPr>
               <w:pStyle w:val="TABLECONTENT"/>
-              <w:rPr>
-                <w:rFonts w:ascii="Calibri" w:hAnsi="Calibri"/>
-                <w:color w:val="000000"/>
-              </w:rPr>
-            </w:pPr>
+            </w:pPr>
+            <w:r>
+              <w:t>Page 243</w:t>
+            </w:r>
           </w:p>
         </w:tc>
       </w:tr>
@@ -19100,11 +18805,10 @@
           <w:p>
             <w:pPr>
               <w:pStyle w:val="TABLECONTENT"/>
-              <w:rPr>
-                <w:rFonts w:ascii="Calibri" w:hAnsi="Calibri"/>
-                <w:color w:val="000000"/>
-              </w:rPr>
-            </w:pPr>
+            </w:pPr>
+            <w:r>
+              <w:t>Page 110</w:t>
+            </w:r>
           </w:p>
         </w:tc>
       </w:tr>
@@ -19211,11 +18915,10 @@
           <w:p>
             <w:pPr>
               <w:pStyle w:val="TABLECONTENT"/>
-              <w:rPr>
-                <w:rFonts w:ascii="Calibri" w:hAnsi="Calibri"/>
-                <w:color w:val="000000"/>
-              </w:rPr>
-            </w:pPr>
+            </w:pPr>
+            <w:r>
+              <w:t>Page 183</w:t>
+            </w:r>
           </w:p>
         </w:tc>
       </w:tr>
@@ -19322,11 +19025,10 @@
           <w:p>
             <w:pPr>
               <w:pStyle w:val="TABLECONTENT"/>
-              <w:rPr>
-                <w:rFonts w:ascii="Calibri" w:hAnsi="Calibri"/>
-                <w:color w:val="000000"/>
-              </w:rPr>
-            </w:pPr>
+            </w:pPr>
+            <w:r>
+              <w:t>Page 252</w:t>
+            </w:r>
           </w:p>
         </w:tc>
       </w:tr>
@@ -19439,11 +19141,10 @@
           <w:p>
             <w:pPr>
               <w:pStyle w:val="TABLECONTENT"/>
-              <w:rPr>
-                <w:rFonts w:ascii="Calibri" w:hAnsi="Calibri"/>
-                <w:color w:val="000000"/>
-              </w:rPr>
-            </w:pPr>
+            </w:pPr>
+            <w:r>
+              <w:t>Page 176</w:t>
+            </w:r>
           </w:p>
         </w:tc>
       </w:tr>
@@ -19550,11 +19251,10 @@
           <w:p>
             <w:pPr>
               <w:pStyle w:val="TABLECONTENT"/>
-              <w:rPr>
-                <w:rFonts w:ascii="Calibri" w:hAnsi="Calibri"/>
-                <w:color w:val="000000"/>
-              </w:rPr>
-            </w:pPr>
+            </w:pPr>
+            <w:r>
+              <w:t>Page 148</w:t>
+            </w:r>
           </w:p>
         </w:tc>
       </w:tr>
@@ -19661,11 +19361,10 @@
           <w:p>
             <w:pPr>
               <w:pStyle w:val="TABLECONTENT"/>
-              <w:rPr>
-                <w:rFonts w:ascii="Calibri" w:hAnsi="Calibri"/>
-                <w:color w:val="000000"/>
-              </w:rPr>
-            </w:pPr>
+            </w:pPr>
+            <w:r>
+              <w:t>Page 144</w:t>
+            </w:r>
           </w:p>
         </w:tc>
       </w:tr>
@@ -19778,11 +19477,10 @@
           <w:p>
             <w:pPr>
               <w:pStyle w:val="TABLECONTENT"/>
-              <w:rPr>
-                <w:rFonts w:ascii="Calibri" w:hAnsi="Calibri"/>
-                <w:color w:val="000000"/>
-              </w:rPr>
-            </w:pPr>
+            </w:pPr>
+            <w:r>
+              <w:t>Page 85</w:t>
+            </w:r>
           </w:p>
         </w:tc>
       </w:tr>
@@ -19889,11 +19587,10 @@
           <w:p>
             <w:pPr>
               <w:pStyle w:val="TABLECONTENT"/>
-              <w:rPr>
-                <w:rFonts w:ascii="Calibri" w:hAnsi="Calibri"/>
-                <w:color w:val="000000"/>
-              </w:rPr>
-            </w:pPr>
+            </w:pPr>
+            <w:r>
+              <w:t>Page 174</w:t>
+            </w:r>
           </w:p>
         </w:tc>
       </w:tr>
@@ -20000,11 +19697,10 @@
           <w:p>
             <w:pPr>
               <w:pStyle w:val="TABLECONTENT"/>
-              <w:rPr>
-                <w:rFonts w:ascii="Calibri" w:hAnsi="Calibri"/>
-                <w:color w:val="000000"/>
-              </w:rPr>
-            </w:pPr>
+            </w:pPr>
+            <w:r>
+              <w:t>Page 186</w:t>
+            </w:r>
           </w:p>
         </w:tc>
       </w:tr>
@@ -20111,11 +19807,10 @@
           <w:p>
             <w:pPr>
               <w:pStyle w:val="TABLECONTENT"/>
-              <w:rPr>
-                <w:rFonts w:ascii="Calibri" w:hAnsi="Calibri"/>
-                <w:color w:val="000000"/>
-              </w:rPr>
-            </w:pPr>
+            </w:pPr>
+            <w:r>
+              <w:t>Page 75</w:t>
+            </w:r>
           </w:p>
         </w:tc>
       </w:tr>
@@ -20222,11 +19917,10 @@
           <w:p>
             <w:pPr>
               <w:pStyle w:val="TABLECONTENT"/>
-              <w:rPr>
-                <w:rFonts w:ascii="Calibri" w:hAnsi="Calibri"/>
-                <w:color w:val="000000"/>
-              </w:rPr>
-            </w:pPr>
+            </w:pPr>
+            <w:r>
+              <w:t>Page 256</w:t>
+            </w:r>
           </w:p>
         </w:tc>
       </w:tr>
@@ -20327,11 +20021,10 @@
           <w:p>
             <w:pPr>
               <w:pStyle w:val="TABLECONTENT"/>
-              <w:rPr>
-                <w:rFonts w:ascii="Calibri" w:hAnsi="Calibri"/>
-                <w:color w:val="000000"/>
-              </w:rPr>
-            </w:pPr>
+            </w:pPr>
+            <w:r>
+              <w:t>Page 76</w:t>
+            </w:r>
           </w:p>
         </w:tc>
       </w:tr>
@@ -20432,11 +20125,10 @@
           <w:p>
             <w:pPr>
               <w:pStyle w:val="TABLECONTENT"/>
-              <w:rPr>
-                <w:rFonts w:ascii="Calibri" w:hAnsi="Calibri"/>
-                <w:color w:val="000000"/>
-              </w:rPr>
-            </w:pPr>
+            </w:pPr>
+            <w:r>
+              <w:t>Page 96</w:t>
+            </w:r>
           </w:p>
         </w:tc>
       </w:tr>
@@ -20537,11 +20229,10 @@
           <w:p>
             <w:pPr>
               <w:pStyle w:val="TABLECONTENT"/>
-              <w:rPr>
-                <w:rFonts w:ascii="Calibri" w:hAnsi="Calibri"/>
-                <w:color w:val="000000"/>
-              </w:rPr>
-            </w:pPr>
+            </w:pPr>
+            <w:r>
+              <w:t>Page 229</w:t>
+            </w:r>
           </w:p>
         </w:tc>
       </w:tr>
@@ -20642,11 +20333,10 @@
           <w:p>
             <w:pPr>
               <w:pStyle w:val="TABLECONTENT"/>
-              <w:rPr>
-                <w:rFonts w:ascii="Calibri" w:hAnsi="Calibri"/>
-                <w:color w:val="000000"/>
-              </w:rPr>
-            </w:pPr>
+            </w:pPr>
+            <w:r>
+              <w:t>Page 78</w:t>
+            </w:r>
           </w:p>
         </w:tc>
       </w:tr>
@@ -20747,11 +20437,10 @@
           <w:p>
             <w:pPr>
               <w:pStyle w:val="TABLECONTENT"/>
-              <w:rPr>
-                <w:rFonts w:ascii="Calibri" w:hAnsi="Calibri"/>
-                <w:color w:val="000000"/>
-              </w:rPr>
-            </w:pPr>
+            </w:pPr>
+            <w:r>
+              <w:t>Page 231</w:t>
+            </w:r>
           </w:p>
         </w:tc>
       </w:tr>
@@ -20852,11 +20541,10 @@
           <w:p>
             <w:pPr>
               <w:pStyle w:val="TABLECONTENT"/>
-              <w:rPr>
-                <w:rFonts w:ascii="Calibri" w:hAnsi="Calibri"/>
-                <w:color w:val="000000"/>
-              </w:rPr>
-            </w:pPr>
+            </w:pPr>
+            <w:r>
+              <w:t>Page 129</w:t>
+            </w:r>
           </w:p>
         </w:tc>
       </w:tr>
@@ -20957,11 +20645,10 @@
           <w:p>
             <w:pPr>
               <w:pStyle w:val="TABLECONTENT"/>
-              <w:rPr>
-                <w:rFonts w:ascii="Calibri" w:hAnsi="Calibri"/>
-                <w:color w:val="000000"/>
-              </w:rPr>
-            </w:pPr>
+            </w:pPr>
+            <w:r>
+              <w:t>Page 232</w:t>
+            </w:r>
           </w:p>
         </w:tc>
       </w:tr>
@@ -20982,7 +20669,6 @@
             <w:pPr>
               <w:pStyle w:val="TABLECONTENT"/>
             </w:pPr>
-            <w:bookmarkStart w:id="0" w:name="_GoBack" w:colFirst="0" w:colLast="5"/>
             <w:r>
               <w:t>Yowan Tamu</w:t>
             </w:r>
@@ -21069,117 +20755,10 @@
           <w:p>
             <w:pPr>
               <w:pStyle w:val="TABLECONTENT"/>
-              <w:rPr>
-                <w:rFonts w:ascii="Calibri" w:hAnsi="Calibri"/>
-                <w:color w:val="000000"/>
-              </w:rPr>
-            </w:pPr>
-          </w:p>
-        </w:tc>
-      </w:tr>
-      <w:bookmarkEnd w:id="0"/>
-      <w:tr>
-        <w:trPr>
-          <w:trHeight w:val="340"/>
-        </w:trPr>
-        <w:tc>
-          <w:tcPr>
-            <w:tcW w:w="3510" w:type="dxa"/>
-            <w:tcBorders>
-              <w:top w:val="single" w:sz="8" w:space="0" w:color="A6A6A6" w:themeColor="background1" w:themeShade="A6"/>
-            </w:tcBorders>
-            <w:vAlign w:val="center"/>
-          </w:tcPr>
-          <w:p>
-            <w:pPr>
-              <w:pStyle w:val="TABLECONTENT"/>
-            </w:pPr>
-            <w:r>
-              <w:t>Yulianti</w:t>
-            </w:r>
-          </w:p>
-        </w:tc>
-        <w:tc>
-          <w:tcPr>
-            <w:tcW w:w="709" w:type="dxa"/>
-            <w:tcBorders>
-              <w:top w:val="single" w:sz="8" w:space="0" w:color="A6A6A6" w:themeColor="background1" w:themeShade="A6"/>
-            </w:tcBorders>
-            <w:vAlign w:val="center"/>
-          </w:tcPr>
-          <w:p>
-            <w:pPr>
-              <w:pStyle w:val="TABLECONTENT"/>
-            </w:pPr>
-            <w:r>
-              <w:t>13:15</w:t>
-            </w:r>
-          </w:p>
-        </w:tc>
-        <w:tc>
-          <w:tcPr>
-            <w:tcW w:w="1149" w:type="dxa"/>
-            <w:tcBorders>
-              <w:top w:val="single" w:sz="8" w:space="0" w:color="A6A6A6" w:themeColor="background1" w:themeShade="A6"/>
-            </w:tcBorders>
-          </w:tcPr>
-          <w:p>
-            <w:r>
-              <w:t>(Day 2)</w:t>
-            </w:r>
-          </w:p>
-        </w:tc>
-        <w:tc>
-          <w:tcPr>
-            <w:tcW w:w="2126" w:type="dxa"/>
-            <w:tcBorders>
-              <w:top w:val="single" w:sz="8" w:space="0" w:color="A6A6A6" w:themeColor="background1" w:themeShade="A6"/>
-            </w:tcBorders>
-            <w:vAlign w:val="center"/>
-          </w:tcPr>
-          <w:p>
-            <w:pPr>
-              <w:pStyle w:val="TABLECONTENT"/>
-            </w:pPr>
-            <w:r>
-              <w:t>Sunflower</w:t>
-            </w:r>
-          </w:p>
-        </w:tc>
-        <w:tc>
-          <w:tcPr>
-            <w:tcW w:w="978" w:type="dxa"/>
-            <w:tcBorders>
-              <w:top w:val="single" w:sz="8" w:space="0" w:color="A6A6A6" w:themeColor="background1" w:themeShade="A6"/>
-            </w:tcBorders>
-            <w:vAlign w:val="center"/>
-          </w:tcPr>
-          <w:p>
-            <w:pPr>
-              <w:pStyle w:val="TABLECONTENT"/>
-            </w:pPr>
-            <w:r>
-              <w:t>S5-085</w:t>
-            </w:r>
-          </w:p>
-        </w:tc>
-        <w:tc>
-          <w:tcPr>
-            <w:tcW w:w="1275" w:type="dxa"/>
-            <w:tcBorders>
-              <w:top w:val="single" w:sz="8" w:space="0" w:color="A6A6A6" w:themeColor="background1" w:themeShade="A6"/>
-            </w:tcBorders>
-            <w:shd w:val="clear" w:color="auto" w:fill="auto"/>
-            <w:vAlign w:val="center"/>
-          </w:tcPr>
-          <w:p>
-            <w:pPr>
-              <w:pStyle w:val="TABLECONTENT"/>
-              <w:rPr>
-                <w:rFonts w:ascii="Calibri" w:hAnsi="Calibri"/>
-                <w:color w:val="000000"/>
-              </w:rPr>
-            </w:pPr>
+            </w:pPr>
+            <w:r>
+              <w:t>Page 116</w:t>
+            </w:r>
           </w:p>
         </w:tc>
       </w:tr>
@@ -21191,16 +20770,16 @@
           <w:tcPr>
             <w:tcW w:w="3510" w:type="dxa"/>
             <w:tcBorders>
-              <w:top w:val="nil"/>
-            </w:tcBorders>
-            <w:vAlign w:val="center"/>
-          </w:tcPr>
-          <w:p>
-            <w:pPr>
-              <w:pStyle w:val="TABLECONTENT"/>
-            </w:pPr>
-            <w:r>
-              <w:t>Yusida Lusiana</w:t>
+              <w:top w:val="single" w:sz="8" w:space="0" w:color="A6A6A6" w:themeColor="background1" w:themeShade="A6"/>
+            </w:tcBorders>
+            <w:vAlign w:val="center"/>
+          </w:tcPr>
+          <w:p>
+            <w:pPr>
+              <w:pStyle w:val="TABLECONTENT"/>
+            </w:pPr>
+            <w:r>
+              <w:t>Yulianti</w:t>
             </w:r>
           </w:p>
         </w:tc>
@@ -21208,16 +20787,16 @@
           <w:tcPr>
             <w:tcW w:w="709" w:type="dxa"/>
             <w:tcBorders>
-              <w:top w:val="nil"/>
-            </w:tcBorders>
-            <w:vAlign w:val="center"/>
-          </w:tcPr>
-          <w:p>
-            <w:pPr>
-              <w:pStyle w:val="TABLECONTENT"/>
-            </w:pPr>
-            <w:r>
-              <w:t>10:30</w:t>
+              <w:top w:val="single" w:sz="8" w:space="0" w:color="A6A6A6" w:themeColor="background1" w:themeShade="A6"/>
+            </w:tcBorders>
+            <w:vAlign w:val="center"/>
+          </w:tcPr>
+          <w:p>
+            <w:pPr>
+              <w:pStyle w:val="TABLECONTENT"/>
+            </w:pPr>
+            <w:r>
+              <w:t>13:15</w:t>
             </w:r>
           </w:p>
         </w:tc>
@@ -21225,12 +20804,12 @@
           <w:tcPr>
             <w:tcW w:w="1149" w:type="dxa"/>
             <w:tcBorders>
-              <w:top w:val="nil"/>
-            </w:tcBorders>
-          </w:tcPr>
-          <w:p>
-            <w:r>
-              <w:t>(Day 1)</w:t>
+              <w:top w:val="single" w:sz="8" w:space="0" w:color="A6A6A6" w:themeColor="background1" w:themeShade="A6"/>
+            </w:tcBorders>
+          </w:tcPr>
+          <w:p>
+            <w:r>
+              <w:t>(Day 2)</w:t>
             </w:r>
           </w:p>
         </w:tc>
@@ -21238,16 +20817,16 @@
           <w:tcPr>
             <w:tcW w:w="2126" w:type="dxa"/>
             <w:tcBorders>
-              <w:top w:val="nil"/>
-            </w:tcBorders>
-            <w:vAlign w:val="center"/>
-          </w:tcPr>
-          <w:p>
-            <w:pPr>
-              <w:pStyle w:val="TABLECONTENT"/>
-            </w:pPr>
-            <w:r>
-              <w:t>Hibiscus</w:t>
+              <w:top w:val="single" w:sz="8" w:space="0" w:color="A6A6A6" w:themeColor="background1" w:themeShade="A6"/>
+            </w:tcBorders>
+            <w:vAlign w:val="center"/>
+          </w:tcPr>
+          <w:p>
+            <w:pPr>
+              <w:pStyle w:val="TABLECONTENT"/>
+            </w:pPr>
+            <w:r>
+              <w:t>Sunflower</w:t>
             </w:r>
           </w:p>
         </w:tc>
@@ -21255,16 +20834,16 @@
           <w:tcPr>
             <w:tcW w:w="978" w:type="dxa"/>
             <w:tcBorders>
-              <w:top w:val="nil"/>
-            </w:tcBorders>
-            <w:vAlign w:val="center"/>
-          </w:tcPr>
-          <w:p>
-            <w:pPr>
-              <w:pStyle w:val="TABLECONTENT"/>
-            </w:pPr>
-            <w:r>
-              <w:t>H1-023</w:t>
+              <w:top w:val="single" w:sz="8" w:space="0" w:color="A6A6A6" w:themeColor="background1" w:themeShade="A6"/>
+            </w:tcBorders>
+            <w:vAlign w:val="center"/>
+          </w:tcPr>
+          <w:p>
+            <w:pPr>
+              <w:pStyle w:val="TABLECONTENT"/>
+            </w:pPr>
+            <w:r>
+              <w:t>S5-085</w:t>
             </w:r>
           </w:p>
         </w:tc>
@@ -21272,7 +20851,7 @@
           <w:tcPr>
             <w:tcW w:w="1275" w:type="dxa"/>
             <w:tcBorders>
-              <w:top w:val="nil"/>
+              <w:top w:val="single" w:sz="8" w:space="0" w:color="A6A6A6" w:themeColor="background1" w:themeShade="A6"/>
             </w:tcBorders>
             <w:shd w:val="clear" w:color="auto" w:fill="auto"/>
             <w:vAlign w:val="center"/>
@@ -21280,11 +20859,10 @@
           <w:p>
             <w:pPr>
               <w:pStyle w:val="TABLECONTENT"/>
-              <w:rPr>
-                <w:rFonts w:ascii="Calibri" w:hAnsi="Calibri"/>
-                <w:color w:val="000000"/>
-              </w:rPr>
-            </w:pPr>
+            </w:pPr>
+            <w:r>
+              <w:t>Page 246</w:t>
+            </w:r>
           </w:p>
         </w:tc>
       </w:tr>
@@ -21303,6 +20881,110 @@
           <w:p>
             <w:pPr>
               <w:pStyle w:val="TABLECONTENT"/>
+            </w:pPr>
+            <w:r>
+              <w:t>Yusida Lusiana</w:t>
+            </w:r>
+          </w:p>
+        </w:tc>
+        <w:tc>
+          <w:tcPr>
+            <w:tcW w:w="709" w:type="dxa"/>
+            <w:tcBorders>
+              <w:top w:val="nil"/>
+            </w:tcBorders>
+            <w:vAlign w:val="center"/>
+          </w:tcPr>
+          <w:p>
+            <w:pPr>
+              <w:pStyle w:val="TABLECONTENT"/>
+            </w:pPr>
+            <w:r>
+              <w:t>10:30</w:t>
+            </w:r>
+          </w:p>
+        </w:tc>
+        <w:tc>
+          <w:tcPr>
+            <w:tcW w:w="1149" w:type="dxa"/>
+            <w:tcBorders>
+              <w:top w:val="nil"/>
+            </w:tcBorders>
+          </w:tcPr>
+          <w:p>
+            <w:r>
+              <w:t>(Day 1)</w:t>
+            </w:r>
+          </w:p>
+        </w:tc>
+        <w:tc>
+          <w:tcPr>
+            <w:tcW w:w="2126" w:type="dxa"/>
+            <w:tcBorders>
+              <w:top w:val="nil"/>
+            </w:tcBorders>
+            <w:vAlign w:val="center"/>
+          </w:tcPr>
+          <w:p>
+            <w:pPr>
+              <w:pStyle w:val="TABLECONTENT"/>
+            </w:pPr>
+            <w:r>
+              <w:t>Hibiscus</w:t>
+            </w:r>
+          </w:p>
+        </w:tc>
+        <w:tc>
+          <w:tcPr>
+            <w:tcW w:w="978" w:type="dxa"/>
+            <w:tcBorders>
+              <w:top w:val="nil"/>
+            </w:tcBorders>
+            <w:vAlign w:val="center"/>
+          </w:tcPr>
+          <w:p>
+            <w:pPr>
+              <w:pStyle w:val="TABLECONTENT"/>
+            </w:pPr>
+            <w:r>
+              <w:t>H1-023</w:t>
+            </w:r>
+          </w:p>
+        </w:tc>
+        <w:tc>
+          <w:tcPr>
+            <w:tcW w:w="1275" w:type="dxa"/>
+            <w:tcBorders>
+              <w:top w:val="nil"/>
+            </w:tcBorders>
+            <w:shd w:val="clear" w:color="auto" w:fill="auto"/>
+            <w:vAlign w:val="center"/>
+          </w:tcPr>
+          <w:p>
+            <w:pPr>
+              <w:pStyle w:val="TABLECONTENT"/>
+            </w:pPr>
+            <w:r>
+              <w:t>Page 106</w:t>
+            </w:r>
+          </w:p>
+        </w:tc>
+      </w:tr>
+      <w:tr>
+        <w:trPr>
+          <w:trHeight w:val="340"/>
+        </w:trPr>
+        <w:tc>
+          <w:tcPr>
+            <w:tcW w:w="3510" w:type="dxa"/>
+            <w:tcBorders>
+              <w:top w:val="nil"/>
+            </w:tcBorders>
+            <w:vAlign w:val="center"/>
+          </w:tcPr>
+          <w:p>
+            <w:pPr>
+              <w:pStyle w:val="TABLECONTENT"/>
               <w:rPr>
                 <w:color w:val="000000"/>
               </w:rPr>
@@ -21391,11 +21073,10 @@
           <w:p>
             <w:pPr>
               <w:pStyle w:val="TABLECONTENT"/>
-              <w:rPr>
-                <w:rFonts w:ascii="Calibri" w:hAnsi="Calibri"/>
-                <w:color w:val="000000"/>
-              </w:rPr>
-            </w:pPr>
+            </w:pPr>
+            <w:r>
+              <w:t>Page 156</w:t>
+            </w:r>
           </w:p>
         </w:tc>
       </w:tr>
@@ -21523,7 +21204,6 @@
           </w:placeholder>
           <w:text/>
         </w:sdtPr>
-        <w:sdtEndPr/>
         <w:sdtContent>
           <w:tc>
             <w:tcPr>
@@ -21548,16 +21228,7 @@
                   <w:sz w:val="18"/>
                   <w:szCs w:val="18"/>
                 </w:rPr>
-                <w:t>ICSEAS</w:t>
-              </w:r>
-              <w:r>
-                <w:rPr>
-                  <w:caps/>
-                  <w:color w:val="808080" w:themeColor="background1" w:themeShade="80"/>
-                  <w:sz w:val="18"/>
-                  <w:szCs w:val="18"/>
-                </w:rPr>
-                <w:t xml:space="preserve"> 2017 LIST OF PRESENTERS</w:t>
+                <w:t>ICSEAS 2017 LIST OF PRESENTERS</w:t>
               </w:r>
             </w:p>
           </w:tc>
@@ -21611,7 +21282,7 @@
             <w:rPr>
               <w:noProof/>
             </w:rPr>
-            <w:t>7</w:t>
+            <w:t>2</w:t>
           </w:r>
           <w:r>
             <w:rPr>
@@ -21717,7 +21388,6 @@
           </w:placeholder>
           <w:text/>
         </w:sdtPr>
-        <w:sdtEndPr/>
         <w:sdtContent>
           <w:tc>
             <w:tcPr>
@@ -22994,6 +22664,7 @@
     <w:rsid w:val="0027721B"/>
     <w:rsid w:val="00733494"/>
     <w:rsid w:val="007806FA"/>
+    <w:rsid w:val="0084144B"/>
     <w:rsid w:val="008500C7"/>
     <w:rsid w:val="009458AF"/>
     <w:rsid w:val="009A0F77"/>

</xml_diff>